<commit_message>
Additional language cleanup/help and verifying logic
</commit_message>
<xml_diff>
--- a/docassemble/MAEvictionDefense/data/templates/InterveneMotion.docx
+++ b/docassemble/MAEvictionDefense/data/templates/InterveneMotion.docx
@@ -1,387 +1,86 @@
 
 <file path=word/document.xml><?xml version="1.0" encoding="utf-8"?>
-<w:document xmlns:wpc="http://schemas.microsoft.com/office/word/2010/wordprocessingCanvas" xmlns:cx="http://schemas.microsoft.com/office/drawing/2014/chartex" xmlns:cx1="http://schemas.microsoft.com/office/drawing/2015/9/8/chartex" xmlns:mc="http://schemas.openxmlformats.org/markup-compatibility/2006" xmlns:o="urn:schemas-microsoft-com:office:office" xmlns:r="http://schemas.openxmlformats.org/officeDocument/2006/relationships" xmlns:m="http://schemas.openxmlformats.org/officeDocument/2006/math" xmlns:v="urn:schemas-microsoft-com:vml" xmlns:wp14="http://schemas.microsoft.com/office/word/2010/wordprocessingDrawing" xmlns:wp="http://schemas.openxmlformats.org/drawingml/2006/wordprocessingDrawing" xmlns:w10="urn:schemas-microsoft-com:office:word" xmlns:w="http://schemas.openxmlformats.org/wordprocessingml/2006/main" xmlns:w14="http://schemas.microsoft.com/office/word/2010/wordml" xmlns:w15="http://schemas.microsoft.com/office/word/2012/wordml" xmlns:w16se="http://schemas.microsoft.com/office/word/2015/wordml/symex" xmlns:wpg="http://schemas.microsoft.com/office/word/2010/wordprocessingGroup" xmlns:wpi="http://schemas.microsoft.com/office/word/2010/wordprocessingInk" xmlns:wne="http://schemas.microsoft.com/office/word/2006/wordml" xmlns:wps="http://schemas.microsoft.com/office/word/2010/wordprocessingShape" mc:Ignorable="w14 w15 w16se wp14">
+<w:document xmlns:wpc="http://schemas.microsoft.com/office/word/2010/wordprocessingCanvas" xmlns:cx="http://schemas.microsoft.com/office/drawing/2014/chartex" xmlns:cx1="http://schemas.microsoft.com/office/drawing/2015/9/8/chartex" xmlns:cx2="http://schemas.microsoft.com/office/drawing/2015/10/21/chartex" xmlns:cx3="http://schemas.microsoft.com/office/drawing/2016/5/9/chartex" xmlns:cx4="http://schemas.microsoft.com/office/drawing/2016/5/10/chartex" xmlns:cx5="http://schemas.microsoft.com/office/drawing/2016/5/11/chartex" xmlns:cx6="http://schemas.microsoft.com/office/drawing/2016/5/12/chartex" xmlns:cx7="http://schemas.microsoft.com/office/drawing/2016/5/13/chartex" xmlns:cx8="http://schemas.microsoft.com/office/drawing/2016/5/14/chartex" xmlns:mc="http://schemas.openxmlformats.org/markup-compatibility/2006" xmlns:aink="http://schemas.microsoft.com/office/drawing/2016/ink" xmlns:am3d="http://schemas.microsoft.com/office/drawing/2017/model3d" xmlns:o="urn:schemas-microsoft-com:office:office" xmlns:r="http://schemas.openxmlformats.org/officeDocument/2006/relationships" xmlns:m="http://schemas.openxmlformats.org/officeDocument/2006/math" xmlns:v="urn:schemas-microsoft-com:vml" xmlns:wp14="http://schemas.microsoft.com/office/word/2010/wordprocessingDrawing" xmlns:wp="http://schemas.openxmlformats.org/drawingml/2006/wordprocessingDrawing" xmlns:w10="urn:schemas-microsoft-com:office:word" xmlns:w="http://schemas.openxmlformats.org/wordprocessingml/2006/main" xmlns:w14="http://schemas.microsoft.com/office/word/2010/wordml" xmlns:w15="http://schemas.microsoft.com/office/word/2012/wordml" xmlns:w16cid="http://schemas.microsoft.com/office/word/2016/wordml/cid" xmlns:w16se="http://schemas.microsoft.com/office/word/2015/wordml/symex" xmlns:wpg="http://schemas.microsoft.com/office/word/2010/wordprocessingGroup" xmlns:wpi="http://schemas.microsoft.com/office/word/2010/wordprocessingInk" xmlns:wne="http://schemas.microsoft.com/office/word/2006/wordml" xmlns:wps="http://schemas.microsoft.com/office/word/2010/wordprocessingShape" mc:Ignorable="w14 w15 w16se w16cid wp14">
   <w:body>
     <w:p>
-      <w:pPr>
-        <w:widowControl/>
-      </w:pPr>
-      <w:bookmarkStart w:id="0" w:name="_GoBack"/>
-      <w:bookmarkEnd w:id="0"/>
-      <w:smartTag w:uri="urn:schemas-microsoft-com:office:smarttags" w:element="place">
-        <w:smartTag w:uri="urn:schemas-microsoft-com:office:smarttags" w:element="PlaceType">
-          <w:r>
-            <w:t>COMMONWEALTH</w:t>
-          </w:r>
-        </w:smartTag>
-        <w:r>
-          <w:t xml:space="preserve"> OF </w:t>
-        </w:r>
-        <w:smartTag w:uri="urn:schemas-microsoft-com:office:smarttags" w:element="PlaceName">
-          <w:r>
-            <w:t>MASSACHUSETTS</w:t>
-          </w:r>
-        </w:smartTag>
-      </w:smartTag>
-    </w:p>
-    <w:p>
-      <w:pPr>
-        <w:widowControl/>
-        <w:jc w:val="center"/>
-      </w:pPr>
-      <w:r>
-        <w:t>TRIAL COURT</w:t>
-      </w:r>
-    </w:p>
-    <w:p>
-      <w:pPr>
-        <w:widowControl/>
-      </w:pPr>
-    </w:p>
-    <w:p>
-      <w:pPr>
-        <w:widowControl/>
-      </w:pPr>
-    </w:p>
-    <w:tbl>
-      <w:tblPr>
-        <w:tblW w:w="0" w:type="auto"/>
-        <w:tblInd w:w="120" w:type="dxa"/>
-        <w:tblBorders>
-          <w:top w:val="single" w:sz="6" w:space="0" w:color="FFFFFF"/>
-          <w:left w:val="single" w:sz="6" w:space="0" w:color="FFFFFF"/>
-          <w:bottom w:val="single" w:sz="6" w:space="0" w:color="FFFFFF"/>
-          <w:right w:val="single" w:sz="6" w:space="0" w:color="FFFFFF"/>
-          <w:insideH w:val="single" w:sz="6" w:space="0" w:color="FFFFFF"/>
-          <w:insideV w:val="single" w:sz="6" w:space="0" w:color="FFFFFF"/>
-        </w:tblBorders>
-        <w:tblLayout w:type="fixed"/>
-        <w:tblCellMar>
-          <w:left w:w="120" w:type="dxa"/>
-          <w:right w:w="120" w:type="dxa"/>
-        </w:tblCellMar>
-        <w:tblLook w:val="0000" w:firstRow="0" w:lastRow="0" w:firstColumn="0" w:lastColumn="0" w:noHBand="0" w:noVBand="0"/>
-      </w:tblPr>
-      <w:tblGrid>
-        <w:gridCol w:w="3120"/>
-        <w:gridCol w:w="2112"/>
-        <w:gridCol w:w="4128"/>
-      </w:tblGrid>
-      <w:tr>
-        <w:tblPrEx>
-          <w:tblCellMar>
-            <w:top w:w="0" w:type="dxa"/>
-            <w:bottom w:w="0" w:type="dxa"/>
-          </w:tblCellMar>
-        </w:tblPrEx>
-        <w:trPr>
-          <w:cantSplit/>
-        </w:trPr>
-        <w:tc>
-          <w:tcPr>
-            <w:tcW w:w="3120" w:type="dxa"/>
-            <w:shd w:val="clear" w:color="auto" w:fill="auto"/>
-          </w:tcPr>
-          <w:p/>
-          <w:p>
-            <w:pPr>
-              <w:widowControl/>
-            </w:pPr>
-            <w:r>
-              <w:t>____________, ss</w:t>
-            </w:r>
-          </w:p>
-        </w:tc>
-        <w:tc>
-          <w:tcPr>
-            <w:tcW w:w="2112" w:type="dxa"/>
-            <w:shd w:val="clear" w:color="auto" w:fill="auto"/>
-          </w:tcPr>
-          <w:p/>
-          <w:p>
-            <w:pPr>
-              <w:widowControl/>
-            </w:pPr>
-          </w:p>
-        </w:tc>
-        <w:tc>
-          <w:tcPr>
-            <w:tcW w:w="4128" w:type="dxa"/>
-            <w:shd w:val="clear" w:color="auto" w:fill="auto"/>
-          </w:tcPr>
-          <w:p/>
-          <w:p>
-            <w:pPr>
-              <w:widowControl/>
-            </w:pPr>
-            <w:smartTag w:uri="urn:schemas-microsoft-com:office:smarttags" w:element="place">
-              <w:smartTag w:uri="urn:schemas-microsoft-com:office:smarttags" w:element="PlaceName">
-                <w:r>
-                  <w:t>___________</w:t>
-                </w:r>
-              </w:smartTag>
-              <w:r>
-                <w:t xml:space="preserve"> </w:t>
-              </w:r>
-              <w:smartTag w:uri="urn:schemas-microsoft-com:office:smarttags" w:element="PlaceType">
-                <w:r>
-                  <w:t>COURT</w:t>
-                </w:r>
-              </w:smartTag>
-              <w:r>
-                <w:t xml:space="preserve"> </w:t>
-              </w:r>
-              <w:smartTag w:uri="urn:schemas-microsoft-com:office:smarttags" w:element="PlaceName">
-                <w:r>
-                  <w:t>DEPARTMENT</w:t>
-                </w:r>
-              </w:smartTag>
-            </w:smartTag>
-          </w:p>
-          <w:p>
-            <w:pPr>
-              <w:widowControl/>
-            </w:pPr>
-            <w:r>
-              <w:t>___________________DIVISION</w:t>
-            </w:r>
-          </w:p>
-          <w:p>
-            <w:pPr>
-              <w:widowControl/>
-            </w:pPr>
-            <w:r>
-              <w:t>DOCKET NO: ________________</w:t>
-            </w:r>
-          </w:p>
-          <w:p>
-            <w:pPr>
-              <w:widowControl/>
-            </w:pPr>
-          </w:p>
-        </w:tc>
-      </w:tr>
-      <w:tr>
-        <w:tblPrEx>
-          <w:tblCellMar>
-            <w:top w:w="0" w:type="dxa"/>
-            <w:bottom w:w="0" w:type="dxa"/>
-          </w:tblCellMar>
-        </w:tblPrEx>
-        <w:trPr>
-          <w:cantSplit/>
-        </w:trPr>
-        <w:tc>
-          <w:tcPr>
-            <w:tcW w:w="3120" w:type="dxa"/>
-            <w:shd w:val="clear" w:color="auto" w:fill="auto"/>
-          </w:tcPr>
-          <w:p/>
-          <w:p>
-            <w:pPr>
-              <w:widowControl/>
-            </w:pPr>
-          </w:p>
-          <w:p>
-            <w:pPr>
-              <w:widowControl/>
-            </w:pPr>
-            <w:r>
-              <w:t xml:space="preserve">     PLAINTIFF</w:t>
-            </w:r>
-          </w:p>
-        </w:tc>
-        <w:tc>
-          <w:tcPr>
-            <w:tcW w:w="2112" w:type="dxa"/>
-            <w:shd w:val="clear" w:color="auto" w:fill="auto"/>
-          </w:tcPr>
-          <w:p/>
-          <w:p>
-            <w:pPr>
-              <w:widowControl/>
-            </w:pPr>
-          </w:p>
-        </w:tc>
-        <w:tc>
-          <w:tcPr>
-            <w:tcW w:w="4128" w:type="dxa"/>
-            <w:shd w:val="clear" w:color="auto" w:fill="auto"/>
-          </w:tcPr>
-          <w:p/>
-          <w:p>
-            <w:pPr>
-              <w:widowControl/>
-            </w:pPr>
-          </w:p>
-        </w:tc>
-      </w:tr>
-      <w:tr>
-        <w:tblPrEx>
-          <w:tblCellMar>
-            <w:top w:w="0" w:type="dxa"/>
-            <w:bottom w:w="0" w:type="dxa"/>
-          </w:tblCellMar>
-        </w:tblPrEx>
-        <w:trPr>
-          <w:cantSplit/>
-        </w:trPr>
-        <w:tc>
-          <w:tcPr>
-            <w:tcW w:w="3120" w:type="dxa"/>
-            <w:tcBorders>
-              <w:bottom w:val="single" w:sz="6" w:space="0" w:color="FFFFFF"/>
-            </w:tcBorders>
-            <w:shd w:val="clear" w:color="auto" w:fill="auto"/>
-          </w:tcPr>
-          <w:p/>
-          <w:p>
-            <w:pPr>
-              <w:widowControl/>
-            </w:pPr>
-          </w:p>
-          <w:p>
-            <w:pPr>
-              <w:widowControl/>
-            </w:pPr>
-            <w:r>
-              <w:t>vs.</w:t>
-            </w:r>
-          </w:p>
-          <w:p>
-            <w:pPr>
-              <w:widowControl/>
-            </w:pPr>
-          </w:p>
-        </w:tc>
-        <w:tc>
-          <w:tcPr>
-            <w:tcW w:w="2112" w:type="dxa"/>
-            <w:tcBorders>
-              <w:bottom w:val="single" w:sz="6" w:space="0" w:color="FFFFFF"/>
-            </w:tcBorders>
-            <w:shd w:val="clear" w:color="auto" w:fill="auto"/>
-          </w:tcPr>
-          <w:p/>
-          <w:p>
-            <w:pPr>
-              <w:widowControl/>
-            </w:pPr>
-          </w:p>
-        </w:tc>
-        <w:tc>
-          <w:tcPr>
-            <w:tcW w:w="4128" w:type="dxa"/>
-            <w:tcBorders>
-              <w:bottom w:val="single" w:sz="6" w:space="0" w:color="FFFFFF"/>
-            </w:tcBorders>
-            <w:shd w:val="clear" w:color="auto" w:fill="auto"/>
-          </w:tcPr>
-          <w:p/>
-          <w:p>
-            <w:pPr>
-              <w:widowControl/>
-            </w:pPr>
-            <w:r>
-              <w:t>Motion to Intervene of</w:t>
-            </w:r>
-          </w:p>
-          <w:p>
-            <w:pPr>
-              <w:widowControl/>
-            </w:pPr>
-            <w:r>
-              <w:t>___________________</w:t>
-            </w:r>
-          </w:p>
-          <w:p>
-            <w:pPr>
-              <w:widowControl/>
-            </w:pPr>
-            <w:r>
-              <w:t>(With Additional Optional Requests for Leave to Transfer and/or for Leave to Do Discovery, as Applicable)</w:t>
-            </w:r>
-          </w:p>
-        </w:tc>
-      </w:tr>
-      <w:tr>
-        <w:tblPrEx>
-          <w:tblCellMar>
-            <w:top w:w="0" w:type="dxa"/>
-            <w:bottom w:w="0" w:type="dxa"/>
-          </w:tblCellMar>
-        </w:tblPrEx>
-        <w:trPr>
-          <w:cantSplit/>
-        </w:trPr>
-        <w:tc>
-          <w:tcPr>
-            <w:tcW w:w="3120" w:type="dxa"/>
-            <w:shd w:val="clear" w:color="auto" w:fill="auto"/>
-          </w:tcPr>
-          <w:p/>
-          <w:p>
-            <w:pPr>
-              <w:widowControl/>
-            </w:pPr>
-          </w:p>
-          <w:p>
-            <w:pPr>
-              <w:widowControl/>
-            </w:pPr>
-            <w:r>
-              <w:t xml:space="preserve">     DEFENDANT</w:t>
-            </w:r>
-          </w:p>
-          <w:p>
-            <w:pPr>
-              <w:widowControl/>
-            </w:pPr>
-          </w:p>
-          <w:p>
-            <w:pPr>
-              <w:widowControl/>
-            </w:pPr>
-          </w:p>
-          <w:p>
-            <w:pPr>
-              <w:widowControl/>
-            </w:pPr>
-          </w:p>
-        </w:tc>
-        <w:tc>
-          <w:tcPr>
-            <w:tcW w:w="2112" w:type="dxa"/>
-            <w:shd w:val="clear" w:color="auto" w:fill="auto"/>
-          </w:tcPr>
-          <w:p/>
-          <w:p>
-            <w:pPr>
-              <w:widowControl/>
-            </w:pPr>
-          </w:p>
-        </w:tc>
-        <w:tc>
-          <w:tcPr>
-            <w:tcW w:w="4128" w:type="dxa"/>
-            <w:shd w:val="clear" w:color="auto" w:fill="auto"/>
-          </w:tcPr>
-          <w:p/>
-          <w:p>
-            <w:pPr>
-              <w:widowControl/>
-            </w:pPr>
-          </w:p>
-        </w:tc>
-      </w:tr>
-    </w:tbl>
+      <w:r>
+        <w:t xml:space="preserve">{{p </w:t>
+      </w:r>
+      <w:proofErr w:type="spellStart"/>
+      <w:r>
+        <w:t>include_docx_</w:t>
+      </w:r>
+      <w:proofErr w:type="gramStart"/>
+      <w:r>
+        <w:t>template</w:t>
+      </w:r>
+      <w:proofErr w:type="spellEnd"/>
+      <w:r>
+        <w:t>(</w:t>
+      </w:r>
+      <w:proofErr w:type="gramEnd"/>
+      <w:r>
+        <w:t>'include_CaseCaption.docx',</w:t>
+      </w:r>
+      <w:proofErr w:type="spellStart"/>
+      <w:r>
+        <w:t>caption_title</w:t>
+      </w:r>
+      <w:proofErr w:type="spellEnd"/>
+      <w:r>
+        <w:t xml:space="preserve"> ='',</w:t>
+      </w:r>
+      <w:proofErr w:type="spellStart"/>
+      <w:r>
+        <w:t>caption_subtitle</w:t>
+      </w:r>
+      <w:proofErr w:type="spellEnd"/>
+      <w:r>
+        <w:t>='Motion to Intervene of</w:t>
+      </w:r>
+      <w:r>
+        <w:t xml:space="preserve"> </w:t>
+      </w:r>
+      <w:r>
+        <w:t xml:space="preserve"> ' + </w:t>
+      </w:r>
+      <w:proofErr w:type="spellStart"/>
+      <w:r>
+        <w:t>tenant</w:t>
+      </w:r>
+      <w:r>
+        <w:t>.</w:t>
+      </w:r>
+      <w:r>
+        <w:t>name</w:t>
+      </w:r>
+      <w:r>
+        <w:t>.full</w:t>
+      </w:r>
+      <w:proofErr w:type="spellEnd"/>
+      <w:r>
+        <w:t xml:space="preserve">() </w:t>
+      </w:r>
+      <w:r>
+        <w:t>) }}</w:t>
+      </w:r>
+    </w:p>
+    <w:p/>
     <w:p>
       <w:pPr>
         <w:widowControl/>
         <w:ind w:firstLine="720"/>
       </w:pPr>
-      <w:r>
-        <w:t xml:space="preserve">_______________ (hereinafter, </w:t>
+      <w:proofErr w:type="gramStart"/>
+      <w:r>
+        <w:t>{{ tenant.name</w:t>
+      </w:r>
+      <w:proofErr w:type="gramEnd"/>
+      <w:r>
+        <w:t xml:space="preserve"> }} </w:t>
+      </w:r>
+      <w:r>
+        <w:t xml:space="preserve">(hereinafter, </w:t>
       </w:r>
       <w:r>
         <w:t>“</w:t>
@@ -393,68 +92,117 @@
         <w:t>”</w:t>
       </w:r>
       <w:r>
-        <w:t>) moves this Court for an order allowing her to intervene in the instant summary process action as a Defendant pursuant to Mass. R. Civ. P. 24 (a) (2) and /or Mass. R. Civ. P. 24 (b) (2).  The Proposed Intervenor also requests that [check if applicable]:</w:t>
-      </w:r>
-    </w:p>
-    <w:p>
-      <w:pPr>
-        <w:widowControl/>
-      </w:pPr>
-    </w:p>
-    <w:p>
-      <w:pPr>
-        <w:widowControl/>
-        <w:ind w:firstLine="720"/>
-      </w:pPr>
-      <w:r>
-        <w:sym w:font="Wingdings" w:char="F071"/>
-      </w:r>
-      <w:r>
-        <w:t xml:space="preserve"> That the Court grant her leave to obtain discovery (see below).</w:t>
-      </w:r>
-    </w:p>
-    <w:p>
-      <w:pPr>
-        <w:widowControl/>
-        <w:ind w:left="720"/>
-      </w:pPr>
-    </w:p>
-    <w:p>
-      <w:pPr>
-        <w:widowControl/>
-        <w:ind w:left="720"/>
-      </w:pPr>
-      <w:r>
-        <w:sym w:font="Wingdings" w:char="F071"/>
-      </w:r>
-      <w:r>
-        <w:t xml:space="preserve"> That the Court grant her leave to transfer the action to the </w:t>
-      </w:r>
-      <w:smartTag w:uri="urn:schemas-microsoft-com:office:smarttags" w:element="place">
-        <w:smartTag w:uri="urn:schemas-microsoft-com:office:smarttags" w:element="PlaceName">
-          <w:r>
-            <w:t>Housing</w:t>
-          </w:r>
-        </w:smartTag>
-        <w:r>
-          <w:t xml:space="preserve"> </w:t>
-        </w:r>
-        <w:smartTag w:uri="urn:schemas-microsoft-com:office:smarttags" w:element="PlaceType">
-          <w:r>
-            <w:t>Court</w:t>
-          </w:r>
-        </w:smartTag>
-        <w:r>
-          <w:t xml:space="preserve"> </w:t>
-        </w:r>
-        <w:smartTag w:uri="urn:schemas-microsoft-com:office:smarttags" w:element="PlaceName">
-          <w:r>
-            <w:t>Department</w:t>
-          </w:r>
-        </w:smartTag>
-      </w:smartTag>
-      <w:r>
-        <w:t xml:space="preserve"> (see below).</w:t>
+        <w:t xml:space="preserve">) moves this Court for an order allowing </w:t>
+      </w:r>
+      <w:r>
+        <w:t>them</w:t>
+      </w:r>
+      <w:r>
+        <w:t xml:space="preserve"> to intervene in the instant summary process action as a Defendant pursuant to Mass. R. Civ. P. 24 (a) (2) and /or Mass. R. Civ. P. 24 (b) (2).  The Proposed Intervenor also requests that:</w:t>
+      </w:r>
+    </w:p>
+    <w:p>
+      <w:pPr>
+        <w:widowControl/>
+      </w:pPr>
+    </w:p>
+    <w:p>
+      <w:pPr>
+        <w:pStyle w:val="ListParagraph"/>
+        <w:widowControl/>
+        <w:numPr>
+          <w:ilvl w:val="1"/>
+          <w:numId w:val="4"/>
+        </w:numPr>
+      </w:pPr>
+      <w:r>
+        <w:t xml:space="preserve">That the Court grant </w:t>
+      </w:r>
+      <w:r>
+        <w:t>them</w:t>
+      </w:r>
+      <w:r>
+        <w:t xml:space="preserve"> leave to obtain discovery.</w:t>
+      </w:r>
+    </w:p>
+    <w:p>
+      <w:pPr>
+        <w:pStyle w:val="ListParagraph"/>
+        <w:widowControl/>
+        <w:numPr>
+          <w:ilvl w:val="1"/>
+          <w:numId w:val="4"/>
+        </w:numPr>
+      </w:pPr>
+      <w:r>
+        <w:t xml:space="preserve">{%p if </w:t>
+      </w:r>
+      <w:r>
+        <w:t xml:space="preserve">not </w:t>
+      </w:r>
+      <w:proofErr w:type="spellStart"/>
+      <w:r>
+        <w:t>court_is_housing_court</w:t>
+      </w:r>
+      <w:proofErr w:type="spellEnd"/>
+      <w:r>
+        <w:t xml:space="preserve"> and </w:t>
+      </w:r>
+      <w:proofErr w:type="spellStart"/>
+      <w:r>
+        <w:t>transfer_to_housing_court</w:t>
+      </w:r>
+      <w:proofErr w:type="spellEnd"/>
+      <w:r>
+        <w:t xml:space="preserve"> %}</w:t>
+      </w:r>
+    </w:p>
+    <w:p>
+      <w:pPr>
+        <w:pStyle w:val="ListParagraph"/>
+        <w:widowControl/>
+        <w:numPr>
+          <w:ilvl w:val="1"/>
+          <w:numId w:val="4"/>
+        </w:numPr>
+      </w:pPr>
+      <w:r>
+        <w:t xml:space="preserve">That the Court grant </w:t>
+      </w:r>
+      <w:r>
+        <w:t>them</w:t>
+      </w:r>
+      <w:r>
+        <w:t xml:space="preserve"> leave to transfer the action to the </w:t>
+      </w:r>
+      <w:proofErr w:type="gramStart"/>
+      <w:r>
+        <w:t xml:space="preserve">{{ </w:t>
+      </w:r>
+      <w:proofErr w:type="spellStart"/>
+      <w:r>
+        <w:t>transfer</w:t>
+      </w:r>
+      <w:proofErr w:type="gramEnd"/>
+      <w:r>
+        <w:t>_court_name</w:t>
+      </w:r>
+      <w:proofErr w:type="spellEnd"/>
+      <w:r>
+        <w:t xml:space="preserve"> }}</w:t>
+      </w:r>
+    </w:p>
+    <w:p>
+      <w:pPr>
+        <w:pStyle w:val="ListParagraph"/>
+        <w:widowControl/>
+        <w:numPr>
+          <w:ilvl w:val="1"/>
+          <w:numId w:val="4"/>
+        </w:numPr>
+      </w:pPr>
+      <w:r>
+        <w:t>{%p endif %}</w:t>
       </w:r>
     </w:p>
     <w:p>
@@ -506,7 +254,21 @@
       </w:r>
       <w:r>
         <w:tab/>
-        <w:t xml:space="preserve">Plaintiff brought the instant summary process action seeking possession of the property located at _______________________________________  (hereinafter </w:t>
+        <w:t xml:space="preserve">Plaintiff brought the instant summary process action seeking possession of the property located at </w:t>
+      </w:r>
+      <w:r>
+        <w:t xml:space="preserve">{{ </w:t>
+      </w:r>
+      <w:r>
+        <w:t>premises_address</w:t>
+      </w:r>
+      <w:bookmarkStart w:id="0" w:name="_GoBack"/>
+      <w:bookmarkEnd w:id="0"/>
+      <w:r>
+        <w:t xml:space="preserve"> }}</w:t>
+      </w:r>
+      <w:r>
+        <w:t xml:space="preserve">  (hereinafter </w:t>
       </w:r>
       <w:r>
         <w:t>“</w:t>
@@ -518,7 +280,7 @@
         <w:t>”</w:t>
       </w:r>
       <w:r>
-        <w:t>) against the named Defendant(s) only .</w:t>
+        <w:t>) against the named Defendant(s) only.</w:t>
       </w:r>
     </w:p>
     <w:p>
@@ -551,7 +313,26 @@
       </w:r>
       <w:r>
         <w:tab/>
-        <w:t>The Proposed Intervenor has lived in the premises since _______________.</w:t>
+        <w:t>The Proposed Intervenor has lived in the premises since</w:t>
+      </w:r>
+      <w:r>
+        <w:t xml:space="preserve"> </w:t>
+      </w:r>
+      <w:proofErr w:type="gramStart"/>
+      <w:r>
+        <w:t xml:space="preserve">{{ </w:t>
+      </w:r>
+      <w:proofErr w:type="spellStart"/>
+      <w:r>
+        <w:t>facts</w:t>
+      </w:r>
+      <w:proofErr w:type="gramEnd"/>
+      <w:r>
+        <w:t>.tenant_movein</w:t>
+      </w:r>
+      <w:proofErr w:type="spellEnd"/>
+      <w:r>
+        <w:t xml:space="preserve"> }}.</w:t>
       </w:r>
     </w:p>
     <w:p>
@@ -584,31 +365,49 @@
       </w:r>
       <w:r>
         <w:tab/>
-        <w:t>The Proposed Intervenor claims an interest relating to the property which is the subject matter of this action, inasmuch as s/he is a tenant or lawful occupant of the premises and the premises are her home. The disposition of this action may as a practical matter impede or impair her ability to protect his/her interest. The following factors support the Proposed Intervenor</w:t>
+        <w:t xml:space="preserve">The Proposed Intervenor claims an interest relating to the property which is the subject matter of this action, inasmuch as </w:t>
+      </w:r>
+      <w:r>
+        <w:t>they</w:t>
+      </w:r>
+      <w:r>
+        <w:t xml:space="preserve"> </w:t>
+      </w:r>
+      <w:r>
+        <w:t xml:space="preserve">are </w:t>
+      </w:r>
+      <w:r>
+        <w:t xml:space="preserve">a tenant or lawful occupant of the premises and the premises are </w:t>
+      </w:r>
+      <w:r>
+        <w:t>their</w:t>
+      </w:r>
+      <w:r>
+        <w:t xml:space="preserve"> home. The disposition of this action may as a practical matter impede or impair </w:t>
+      </w:r>
+      <w:r>
+        <w:t xml:space="preserve">their </w:t>
+      </w:r>
+      <w:r>
+        <w:t xml:space="preserve">ability to protect </w:t>
+      </w:r>
+      <w:r>
+        <w:t xml:space="preserve">their </w:t>
+      </w:r>
+      <w:r>
+        <w:t>interest. The following factors support the Proposed Intervenor</w:t>
       </w:r>
       <w:r>
         <w:t>’</w:t>
       </w:r>
       <w:r>
-        <w:t>s claim that s/he should be allowed to intervene in this action:</w:t>
-      </w:r>
-    </w:p>
-    <w:p>
-      <w:pPr>
-        <w:widowControl/>
-        <w:ind w:left="720"/>
-      </w:pPr>
-      <w:r>
-        <w:t>_______________________________________________________________________</w:t>
-      </w:r>
-    </w:p>
-    <w:p>
-      <w:pPr>
-        <w:widowControl/>
-        <w:ind w:left="720"/>
-      </w:pPr>
-      <w:r>
-        <w:t>_______________________________________________________________________</w:t>
+        <w:t xml:space="preserve">s claim that </w:t>
+      </w:r>
+      <w:r>
+        <w:t>they</w:t>
+      </w:r>
+      <w:r>
+        <w:t xml:space="preserve"> should be allowed to intervene in this action:</w:t>
       </w:r>
     </w:p>
     <w:p>
@@ -616,8 +415,21 @@
         <w:widowControl/>
         <w:ind w:firstLine="720"/>
       </w:pPr>
-      <w:r>
-        <w:t>_______________________________________________________________________</w:t>
+      <w:proofErr w:type="gramStart"/>
+      <w:r>
+        <w:t xml:space="preserve">{{ </w:t>
+      </w:r>
+      <w:proofErr w:type="spellStart"/>
+      <w:r>
+        <w:t>intervention</w:t>
+      </w:r>
+      <w:proofErr w:type="gramEnd"/>
+      <w:r>
+        <w:t>_reason</w:t>
+      </w:r>
+      <w:proofErr w:type="spellEnd"/>
+      <w:r>
+        <w:t xml:space="preserve"> }}</w:t>
       </w:r>
     </w:p>
     <w:p>
@@ -650,7 +462,37 @@
       </w:r>
       <w:r>
         <w:tab/>
-        <w:t>If the Proposed Intervenor is not permitted to intervene in this action there will be no way for him/her to protect her rights and s/he (and other members of his/her household, where applicable) will lose his/her home.</w:t>
+        <w:t xml:space="preserve">If the Proposed Intervenor is not permitted to intervene in this action there will be no way for </w:t>
+      </w:r>
+      <w:r>
+        <w:t>them to</w:t>
+      </w:r>
+      <w:r>
+        <w:t xml:space="preserve"> protect </w:t>
+      </w:r>
+      <w:r>
+        <w:t xml:space="preserve">their </w:t>
+      </w:r>
+      <w:r>
+        <w:t xml:space="preserve">rights and </w:t>
+      </w:r>
+      <w:r>
+        <w:t xml:space="preserve">they </w:t>
+      </w:r>
+      <w:r>
+        <w:t xml:space="preserve">(and other members of </w:t>
+      </w:r>
+      <w:r>
+        <w:t xml:space="preserve">their </w:t>
+      </w:r>
+      <w:r>
+        <w:t xml:space="preserve">household, where applicable) will lose </w:t>
+      </w:r>
+      <w:r>
+        <w:t xml:space="preserve">their </w:t>
+      </w:r>
+      <w:r>
+        <w:t>home.</w:t>
       </w:r>
     </w:p>
     <w:p>
@@ -671,26 +513,21 @@
         <w:widowControl/>
         <w:ind w:firstLine="720"/>
       </w:pPr>
-      <w:r>
-        <w:t>____________________________________________________________________</w:t>
-      </w:r>
-    </w:p>
-    <w:p>
-      <w:pPr>
-        <w:widowControl/>
-        <w:ind w:firstLine="720"/>
-      </w:pPr>
-      <w:r>
-        <w:t>____________________________________________________________________</w:t>
-      </w:r>
-    </w:p>
-    <w:p>
-      <w:pPr>
-        <w:widowControl/>
-        <w:ind w:firstLine="720"/>
-      </w:pPr>
-      <w:r>
-        <w:t>____________________________________________________________________</w:t>
+      <w:proofErr w:type="gramStart"/>
+      <w:r>
+        <w:t xml:space="preserve">{{ </w:t>
+      </w:r>
+      <w:proofErr w:type="spellStart"/>
+      <w:r>
+        <w:t>intervention</w:t>
+      </w:r>
+      <w:proofErr w:type="gramEnd"/>
+      <w:r>
+        <w:t>_harm</w:t>
+      </w:r>
+      <w:proofErr w:type="spellEnd"/>
+      <w:r>
+        <w:t xml:space="preserve"> }}</w:t>
       </w:r>
     </w:p>
     <w:p>
@@ -774,14 +611,7 @@
       </w:r>
       <w:r>
         <w:tab/>
-        <w:t xml:space="preserve">With respect to defenses to this action </w:t>
-      </w:r>
-      <w:r>
-        <w:rPr>
-          <w:i/>
-          <w:iCs/>
-        </w:rPr>
-        <w:t>[check all that apply]</w:t>
+        <w:t>With respect to defenses to this action</w:t>
       </w:r>
       <w:r>
         <w:t>:</w:t>
@@ -794,14 +624,15 @@
     </w:p>
     <w:p>
       <w:pPr>
-        <w:widowControl/>
-        <w:ind w:firstLine="720"/>
-      </w:pPr>
-      <w:r>
-        <w:sym w:font="Wingdings" w:char="F071"/>
-      </w:r>
-      <w:r>
-        <w:t xml:space="preserve"> The Proposed Intervenor</w:t>
+        <w:pStyle w:val="ListParagraph"/>
+        <w:widowControl/>
+        <w:numPr>
+          <w:ilvl w:val="1"/>
+          <w:numId w:val="5"/>
+        </w:numPr>
+      </w:pPr>
+      <w:r>
+        <w:t>The Proposed Intervenor</w:t>
       </w:r>
       <w:r>
         <w:t>’</w:t>
@@ -818,41 +649,18 @@
     </w:p>
     <w:p>
       <w:pPr>
-        <w:widowControl/>
-        <w:ind w:left="720"/>
-      </w:pPr>
-      <w:r>
-        <w:sym w:font="Wingdings" w:char="F071"/>
-      </w:r>
-      <w:r>
-        <w:t xml:space="preserve"> The Proposed Intervenor has meritorious defenses to this action as follows, and a more formal Answer will be filed with the Court promptly after the motion is allowed: </w:t>
-      </w:r>
-    </w:p>
-    <w:p>
-      <w:pPr>
-        <w:widowControl/>
-        <w:ind w:firstLine="720"/>
-      </w:pPr>
-      <w:r>
-        <w:t>_____________________________________________________________________</w:t>
-      </w:r>
-    </w:p>
-    <w:p>
-      <w:pPr>
-        <w:widowControl/>
-        <w:ind w:firstLine="720"/>
-      </w:pPr>
-      <w:r>
-        <w:t>_____________________________________________________________________</w:t>
-      </w:r>
-    </w:p>
-    <w:p>
-      <w:pPr>
-        <w:widowControl/>
-        <w:ind w:firstLine="720"/>
-      </w:pPr>
-      <w:r>
-        <w:t>_____________________________________________________________________</w:t>
+        <w:pStyle w:val="ListParagraph"/>
+        <w:widowControl/>
+        <w:numPr>
+          <w:ilvl w:val="1"/>
+          <w:numId w:val="5"/>
+        </w:numPr>
+      </w:pPr>
+      <w:r>
+        <w:t>The Proposed Intervenor has meritorious defenses</w:t>
+      </w:r>
+      <w:r>
+        <w:t xml:space="preserve"> as set forth in the attached Proposed Answer.</w:t>
       </w:r>
     </w:p>
     <w:p>
@@ -888,24 +696,10 @@
           <w:i/>
           <w:iCs/>
         </w:rPr>
-        <w:t>[Optional]</w:t>
-      </w:r>
-      <w:r>
-        <w:t xml:space="preserve">. </w:t>
-      </w:r>
-      <w:r>
         <w:tab/>
-        <w:t xml:space="preserve">In addition, the Proposed Intervenor is requesting the following </w:t>
-      </w:r>
-      <w:r>
-        <w:rPr>
-          <w:i/>
-          <w:iCs/>
-        </w:rPr>
-        <w:t>[check all that apply]</w:t>
-      </w:r>
-      <w:r>
-        <w:t>:</w:t>
+      </w:r>
+      <w:r>
+        <w:t>In addition, the Proposed Intervenor is requesting the following:</w:t>
       </w:r>
     </w:p>
     <w:p>
@@ -916,14 +710,35 @@
     </w:p>
     <w:p>
       <w:pPr>
-        <w:widowControl/>
-        <w:ind w:left="720"/>
-      </w:pPr>
-      <w:r>
-        <w:sym w:font="Wingdings" w:char="F071"/>
-      </w:r>
-      <w:r>
-        <w:t xml:space="preserve"> That the Court grant her leave to obtain discovery, and continue the trial date a reasonable period of time to permit the Proposed Intervenor to get responses to her discovery requests.  The Proposed Intervenor</w:t>
+        <w:pStyle w:val="ListParagraph"/>
+        <w:widowControl/>
+        <w:numPr>
+          <w:ilvl w:val="1"/>
+          <w:numId w:val="6"/>
+        </w:numPr>
+      </w:pPr>
+      <w:r>
+        <w:t xml:space="preserve">That the Court grant </w:t>
+      </w:r>
+      <w:r>
+        <w:t>them</w:t>
+      </w:r>
+      <w:r>
+        <w:t xml:space="preserve"> leave to obtain </w:t>
+      </w:r>
+      <w:proofErr w:type="gramStart"/>
+      <w:r>
+        <w:t>discovery, and</w:t>
+      </w:r>
+      <w:proofErr w:type="gramEnd"/>
+      <w:r>
+        <w:t xml:space="preserve"> continue the trial date a reasonable period of time to permit the Proposed Intervenor to get responses to </w:t>
+      </w:r>
+      <w:r>
+        <w:t>them</w:t>
+      </w:r>
+      <w:r>
+        <w:t xml:space="preserve"> discovery requests.  The Proposed Intervenor</w:t>
       </w:r>
       <w:r>
         <w:t>’</w:t>
@@ -951,40 +766,27 @@
     </w:p>
     <w:p>
       <w:pPr>
-        <w:widowControl/>
-        <w:ind w:left="720"/>
-      </w:pPr>
-      <w:r>
-        <w:sym w:font="Wingdings" w:char="F071"/>
-      </w:r>
-      <w:r>
-        <w:t xml:space="preserve"> That the Court grant her leave to transfer the action to the </w:t>
-      </w:r>
-      <w:smartTag w:uri="urn:schemas-microsoft-com:office:smarttags" w:element="place">
-        <w:smartTag w:uri="urn:schemas-microsoft-com:office:smarttags" w:element="PlaceName">
-          <w:r>
-            <w:t>Housing</w:t>
-          </w:r>
-        </w:smartTag>
-        <w:r>
-          <w:t xml:space="preserve"> </w:t>
-        </w:r>
-        <w:smartTag w:uri="urn:schemas-microsoft-com:office:smarttags" w:element="PlaceType">
-          <w:r>
-            <w:t>Court</w:t>
-          </w:r>
-        </w:smartTag>
-        <w:r>
-          <w:t xml:space="preserve"> </w:t>
-        </w:r>
-        <w:smartTag w:uri="urn:schemas-microsoft-com:office:smarttags" w:element="PlaceName">
-          <w:r>
-            <w:t>Department</w:t>
-          </w:r>
-        </w:smartTag>
-      </w:smartTag>
-      <w:r>
-        <w:t xml:space="preserve">.   Were the Proposed Intervenor named as a Defendant, she would have had the right to transfer this action as of right by filing a Notice of Transfer prior to the trial date.  M.G.L. c. 185C, </w:t>
+        <w:pStyle w:val="ListParagraph"/>
+        <w:widowControl/>
+        <w:numPr>
+          <w:ilvl w:val="1"/>
+          <w:numId w:val="6"/>
+        </w:numPr>
+      </w:pPr>
+      <w:r>
+        <w:t xml:space="preserve">That the Court grant </w:t>
+      </w:r>
+      <w:r>
+        <w:t>them</w:t>
+      </w:r>
+      <w:r>
+        <w:t xml:space="preserve"> leave to transfer the action to the Housing Court Department.   Were the Proposed Intervenor named as a Defendant, </w:t>
+      </w:r>
+      <w:r>
+        <w:t>they</w:t>
+      </w:r>
+      <w:r>
+        <w:t xml:space="preserve"> would have had the right to transfer this action as of right by filing a Notice of Transfer prior to the trial date.  M.G.L. c. 185C, </w:t>
       </w:r>
       <w:r>
         <w:t>§</w:t>
@@ -1035,49 +837,33 @@
       </w:r>
       <w:r>
         <w:tab/>
-        <w:t>The Proposed Intervenor therefore requests this court permit her to intervene in this action as a Defendant, and grant her such other relief as is otherwise outlined in this motion.</w:t>
-      </w:r>
-    </w:p>
-    <w:p>
-      <w:pPr>
-        <w:widowControl/>
-      </w:pPr>
-    </w:p>
-    <w:p>
-      <w:pPr>
-        <w:widowControl/>
-        <w:tabs>
-          <w:tab w:val="left" w:pos="90"/>
-          <w:tab w:val="left" w:pos="810"/>
-          <w:tab w:val="left" w:pos="1530"/>
-          <w:tab w:val="left" w:pos="2250"/>
-          <w:tab w:val="left" w:pos="2970"/>
-          <w:tab w:val="left" w:pos="3690"/>
-          <w:tab w:val="left" w:pos="4410"/>
-          <w:tab w:val="left" w:pos="5130"/>
-          <w:tab w:val="left" w:pos="5850"/>
-          <w:tab w:val="left" w:pos="6570"/>
-          <w:tab w:val="left" w:pos="7290"/>
-          <w:tab w:val="left" w:pos="8010"/>
-          <w:tab w:val="left" w:pos="8730"/>
-        </w:tabs>
-      </w:pPr>
-      <w:r>
-        <w:t xml:space="preserve">Dated:_______________  </w:t>
-      </w:r>
-      <w:r>
-        <w:tab/>
-      </w:r>
-      <w:r>
-        <w:tab/>
-      </w:r>
-      <w:r>
-        <w:tab/>
-      </w:r>
-      <w:r>
-        <w:tab/>
-        <w:t>Respectfully submitted,</w:t>
-      </w:r>
+        <w:t xml:space="preserve">The Proposed Intervenor therefore requests this court permit </w:t>
+      </w:r>
+      <w:r>
+        <w:t>them</w:t>
+      </w:r>
+      <w:r>
+        <w:t xml:space="preserve"> to intervene in this action as a </w:t>
+      </w:r>
+      <w:proofErr w:type="gramStart"/>
+      <w:r>
+        <w:t>Defendant, and</w:t>
+      </w:r>
+      <w:proofErr w:type="gramEnd"/>
+      <w:r>
+        <w:t xml:space="preserve"> grant </w:t>
+      </w:r>
+      <w:r>
+        <w:t>them</w:t>
+      </w:r>
+      <w:r>
+        <w:t xml:space="preserve"> such other relief as is otherwise outlined in this motion.</w:t>
+      </w:r>
+    </w:p>
+    <w:p>
+      <w:pPr>
+        <w:widowControl/>
+      </w:pPr>
     </w:p>
     <w:p>
       <w:pPr>
@@ -1092,6 +878,22 @@
           <w:tab w:val="left" w:pos="8730"/>
         </w:tabs>
       </w:pPr>
+      <w:proofErr w:type="gramStart"/>
+      <w:r>
+        <w:t xml:space="preserve">{{ </w:t>
+      </w:r>
+      <w:proofErr w:type="spellStart"/>
+      <w:r>
+        <w:t>include</w:t>
+      </w:r>
+      <w:proofErr w:type="gramEnd"/>
+      <w:r>
+        <w:t>_docx_template</w:t>
+      </w:r>
+      <w:proofErr w:type="spellEnd"/>
+      <w:r>
+        <w:t>("include_SignatureBlock.docx") }}</w:t>
+      </w:r>
     </w:p>
     <w:p>
       <w:pPr>
@@ -1106,13 +908,6 @@
           <w:tab w:val="left" w:pos="8730"/>
         </w:tabs>
       </w:pPr>
-      <w:r>
-        <w:t>I hereby certify that a</w:t>
-      </w:r>
-      <w:r>
-        <w:tab/>
-        <w:t>________________________________</w:t>
-      </w:r>
     </w:p>
     <w:p>
       <w:pPr>
@@ -1128,11 +923,10 @@
         </w:tabs>
       </w:pPr>
       <w:r>
-        <w:t>true copy of the above</w:t>
-      </w:r>
-      <w:r>
-        <w:tab/>
-        <w:t>(Proposed Intervenor)</w:t>
+        <w:rPr>
+          <w:u w:val="single"/>
+        </w:rPr>
+        <w:t>VERIFICATION</w:t>
       </w:r>
     </w:p>
     <w:p>
@@ -1148,13 +942,6 @@
           <w:tab w:val="left" w:pos="8730"/>
         </w:tabs>
       </w:pPr>
-      <w:r>
-        <w:t>document was served upon</w:t>
-      </w:r>
-      <w:r>
-        <w:tab/>
-        <w:t>Address:</w:t>
-      </w:r>
     </w:p>
     <w:p>
       <w:pPr>
@@ -1170,11 +957,13 @@
         </w:tabs>
       </w:pPr>
       <w:r>
-        <w:t xml:space="preserve">Plaintiff (or Attorney, </w:t>
-      </w:r>
-      <w:r>
-        <w:tab/>
-        <w:t>________________________________</w:t>
+        <w:t>The Proposed Intervenor states that all facts asserted herein are true and correct and based on the Proposed Intervenor</w:t>
+      </w:r>
+      <w:r>
+        <w:t>’</w:t>
+      </w:r>
+      <w:r>
+        <w:t>s own personal knowledge, any documents attached hereto are true and correct copies, and the Proposed Intervenor is competent to testify as to the factual matters stated herein.</w:t>
       </w:r>
     </w:p>
     <w:p>
@@ -1190,13 +979,6 @@
           <w:tab w:val="left" w:pos="8730"/>
         </w:tabs>
       </w:pPr>
-      <w:r>
-        <w:t>if represented) by mail on</w:t>
-      </w:r>
-      <w:r>
-        <w:tab/>
-        <w:t>________________________________</w:t>
-      </w:r>
     </w:p>
     <w:p>
       <w:pPr>
@@ -1212,11 +994,18 @@
         </w:tabs>
       </w:pPr>
       <w:r>
-        <w:t>___________ (date).</w:t>
-      </w:r>
-      <w:r>
-        <w:tab/>
-        <w:t>_______________________________</w:t>
+        <w:t xml:space="preserve">Signed under penalty of perjury </w:t>
+      </w:r>
+      <w:proofErr w:type="gramStart"/>
+      <w:r>
+        <w:t>{{ today</w:t>
+      </w:r>
+      <w:proofErr w:type="gramEnd"/>
+      <w:r>
+        <w:t>() }}</w:t>
+      </w:r>
+      <w:r>
+        <w:t>.</w:t>
       </w:r>
     </w:p>
     <w:p>
@@ -1231,158 +1020,49 @@
           <w:tab w:val="left" w:pos="8010"/>
           <w:tab w:val="left" w:pos="8730"/>
         </w:tabs>
-        <w:ind w:firstLine="90"/>
-      </w:pPr>
-      <w:r>
-        <w:t xml:space="preserve">Telephone: _____________________ </w:t>
-      </w:r>
-    </w:p>
-    <w:p>
-      <w:pPr>
-        <w:widowControl/>
+      </w:pPr>
+    </w:p>
+    <w:p>
+      <w:pPr>
+        <w:keepNext/>
+        <w:keepLines/>
         <w:tabs>
-          <w:tab w:val="left" w:pos="90"/>
+          <w:tab w:val="left" w:pos="270"/>
+          <w:tab w:val="left" w:pos="540"/>
+          <w:tab w:val="left" w:pos="810"/>
+          <w:tab w:val="left" w:pos="1080"/>
+          <w:tab w:val="left" w:pos="4230"/>
+          <w:tab w:val="left" w:pos="4500"/>
           <w:tab w:val="left" w:pos="5130"/>
-          <w:tab w:val="left" w:pos="5850"/>
-          <w:tab w:val="left" w:pos="6570"/>
+          <w:tab w:val="left" w:pos="6660"/>
+          <w:tab w:val="left" w:pos="6930"/>
           <w:tab w:val="left" w:pos="7290"/>
-          <w:tab w:val="left" w:pos="8010"/>
-          <w:tab w:val="left" w:pos="8730"/>
+          <w:tab w:val="left" w:pos="7830"/>
+          <w:tab w:val="left" w:pos="8550"/>
+          <w:tab w:val="left" w:pos="9270"/>
+          <w:tab w:val="left" w:pos="9990"/>
         </w:tabs>
-      </w:pPr>
-      <w:r>
-        <w:t>________________________ (signature)</w:t>
-      </w:r>
-    </w:p>
-    <w:p>
-      <w:pPr>
-        <w:widowControl/>
-        <w:tabs>
-          <w:tab w:val="left" w:pos="90"/>
-          <w:tab w:val="left" w:pos="5130"/>
-          <w:tab w:val="left" w:pos="5850"/>
-          <w:tab w:val="left" w:pos="6570"/>
-          <w:tab w:val="left" w:pos="7290"/>
-          <w:tab w:val="left" w:pos="8010"/>
-          <w:tab w:val="left" w:pos="8730"/>
-        </w:tabs>
-      </w:pPr>
-    </w:p>
-    <w:p>
-      <w:pPr>
-        <w:widowControl/>
-        <w:tabs>
-          <w:tab w:val="left" w:pos="90"/>
-          <w:tab w:val="left" w:pos="5130"/>
-          <w:tab w:val="left" w:pos="5850"/>
-          <w:tab w:val="left" w:pos="6570"/>
-          <w:tab w:val="left" w:pos="7290"/>
-          <w:tab w:val="left" w:pos="8010"/>
-          <w:tab w:val="left" w:pos="8730"/>
-        </w:tabs>
-      </w:pPr>
-    </w:p>
-    <w:p>
-      <w:pPr>
-        <w:widowControl/>
-        <w:tabs>
-          <w:tab w:val="left" w:pos="90"/>
-          <w:tab w:val="left" w:pos="5130"/>
-          <w:tab w:val="left" w:pos="5850"/>
-          <w:tab w:val="left" w:pos="6570"/>
-          <w:tab w:val="left" w:pos="7290"/>
-          <w:tab w:val="left" w:pos="8010"/>
-          <w:tab w:val="left" w:pos="8730"/>
-        </w:tabs>
-      </w:pPr>
-      <w:r>
-        <w:rPr>
-          <w:u w:val="single"/>
-        </w:rPr>
-        <w:t>VERIFICATION</w:t>
-      </w:r>
-    </w:p>
-    <w:p>
-      <w:pPr>
-        <w:widowControl/>
-        <w:tabs>
-          <w:tab w:val="left" w:pos="90"/>
-          <w:tab w:val="left" w:pos="5130"/>
-          <w:tab w:val="left" w:pos="5850"/>
-          <w:tab w:val="left" w:pos="6570"/>
-          <w:tab w:val="left" w:pos="7290"/>
-          <w:tab w:val="left" w:pos="8010"/>
-          <w:tab w:val="left" w:pos="8730"/>
-        </w:tabs>
-      </w:pPr>
-    </w:p>
-    <w:p>
-      <w:pPr>
-        <w:widowControl/>
-        <w:tabs>
-          <w:tab w:val="left" w:pos="90"/>
-          <w:tab w:val="left" w:pos="5130"/>
-          <w:tab w:val="left" w:pos="5850"/>
-          <w:tab w:val="left" w:pos="6570"/>
-          <w:tab w:val="left" w:pos="7290"/>
-          <w:tab w:val="left" w:pos="8010"/>
-          <w:tab w:val="left" w:pos="8730"/>
-        </w:tabs>
-      </w:pPr>
-      <w:r>
-        <w:t>The Proposed Intervenor states that all facts asserted herein are true and correct and based on the Proposed Intervenor</w:t>
-      </w:r>
-      <w:r>
-        <w:t>’</w:t>
-      </w:r>
-      <w:r>
-        <w:t>s own personal knowledge, any documents attached hereto are true and correct copies, and the Proposed Intervenor is competent to testify as to the factual matters stated herein.</w:t>
-      </w:r>
-    </w:p>
-    <w:p>
-      <w:pPr>
-        <w:widowControl/>
-        <w:tabs>
-          <w:tab w:val="left" w:pos="90"/>
-          <w:tab w:val="left" w:pos="5130"/>
-          <w:tab w:val="left" w:pos="5850"/>
-          <w:tab w:val="left" w:pos="6570"/>
-          <w:tab w:val="left" w:pos="7290"/>
-          <w:tab w:val="left" w:pos="8010"/>
-          <w:tab w:val="left" w:pos="8730"/>
-        </w:tabs>
-      </w:pPr>
-    </w:p>
-    <w:p>
-      <w:pPr>
-        <w:widowControl/>
-        <w:tabs>
-          <w:tab w:val="left" w:pos="90"/>
-          <w:tab w:val="left" w:pos="5130"/>
-          <w:tab w:val="left" w:pos="5850"/>
-          <w:tab w:val="left" w:pos="6570"/>
-          <w:tab w:val="left" w:pos="7290"/>
-          <w:tab w:val="left" w:pos="8010"/>
-          <w:tab w:val="left" w:pos="8730"/>
-        </w:tabs>
-      </w:pPr>
-      <w:r>
-        <w:t>Signed under penalty of perjury this _____ day of ______________, 200_.</w:t>
-      </w:r>
-    </w:p>
-    <w:p>
-      <w:pPr>
-        <w:widowControl/>
-        <w:tabs>
-          <w:tab w:val="left" w:pos="90"/>
-          <w:tab w:val="left" w:pos="5130"/>
-          <w:tab w:val="left" w:pos="5850"/>
-          <w:tab w:val="left" w:pos="6570"/>
-          <w:tab w:val="left" w:pos="7290"/>
-          <w:tab w:val="left" w:pos="8010"/>
-          <w:tab w:val="left" w:pos="8730"/>
-        </w:tabs>
-      </w:pPr>
+        <w:ind w:left="5040"/>
+      </w:pPr>
+      <w:r>
+        <w:tab/>
+      </w:r>
+      <w:proofErr w:type="gramStart"/>
+      <w:r>
+        <w:t xml:space="preserve">{{ </w:t>
+      </w:r>
+      <w:proofErr w:type="spellStart"/>
+      <w:r>
+        <w:t>tenant</w:t>
+      </w:r>
+      <w:proofErr w:type="gramEnd"/>
+      <w:r>
+        <w:t>.signature</w:t>
+      </w:r>
+      <w:proofErr w:type="spellEnd"/>
+      <w:r>
+        <w:t xml:space="preserve"> }}</w:t>
+      </w:r>
     </w:p>
     <w:p>
       <w:pPr>
@@ -1433,7 +1113,7 @@
 </file>
 
 <file path=word/endnotes.xml><?xml version="1.0" encoding="utf-8"?>
-<w:endnotes xmlns:wpc="http://schemas.microsoft.com/office/word/2010/wordprocessingCanvas" xmlns:cx="http://schemas.microsoft.com/office/drawing/2014/chartex" xmlns:cx1="http://schemas.microsoft.com/office/drawing/2015/9/8/chartex" xmlns:mc="http://schemas.openxmlformats.org/markup-compatibility/2006" xmlns:o="urn:schemas-microsoft-com:office:office" xmlns:r="http://schemas.openxmlformats.org/officeDocument/2006/relationships" xmlns:m="http://schemas.openxmlformats.org/officeDocument/2006/math" xmlns:v="urn:schemas-microsoft-com:vml" xmlns:wp14="http://schemas.microsoft.com/office/word/2010/wordprocessingDrawing" xmlns:wp="http://schemas.openxmlformats.org/drawingml/2006/wordprocessingDrawing" xmlns:w10="urn:schemas-microsoft-com:office:word" xmlns:w="http://schemas.openxmlformats.org/wordprocessingml/2006/main" xmlns:w14="http://schemas.microsoft.com/office/word/2010/wordml" xmlns:w15="http://schemas.microsoft.com/office/word/2012/wordml" xmlns:w16se="http://schemas.microsoft.com/office/word/2015/wordml/symex" xmlns:wpg="http://schemas.microsoft.com/office/word/2010/wordprocessingGroup" xmlns:wpi="http://schemas.microsoft.com/office/word/2010/wordprocessingInk" xmlns:wne="http://schemas.microsoft.com/office/word/2006/wordml" xmlns:wps="http://schemas.microsoft.com/office/word/2010/wordprocessingShape" mc:Ignorable="w14 w15 w16se wp14">
+<w:endnotes xmlns:wpc="http://schemas.microsoft.com/office/word/2010/wordprocessingCanvas" xmlns:cx="http://schemas.microsoft.com/office/drawing/2014/chartex" xmlns:cx1="http://schemas.microsoft.com/office/drawing/2015/9/8/chartex" xmlns:cx2="http://schemas.microsoft.com/office/drawing/2015/10/21/chartex" xmlns:cx3="http://schemas.microsoft.com/office/drawing/2016/5/9/chartex" xmlns:cx4="http://schemas.microsoft.com/office/drawing/2016/5/10/chartex" xmlns:cx5="http://schemas.microsoft.com/office/drawing/2016/5/11/chartex" xmlns:cx6="http://schemas.microsoft.com/office/drawing/2016/5/12/chartex" xmlns:cx7="http://schemas.microsoft.com/office/drawing/2016/5/13/chartex" xmlns:cx8="http://schemas.microsoft.com/office/drawing/2016/5/14/chartex" xmlns:mc="http://schemas.openxmlformats.org/markup-compatibility/2006" xmlns:aink="http://schemas.microsoft.com/office/drawing/2016/ink" xmlns:am3d="http://schemas.microsoft.com/office/drawing/2017/model3d" xmlns:o="urn:schemas-microsoft-com:office:office" xmlns:r="http://schemas.openxmlformats.org/officeDocument/2006/relationships" xmlns:m="http://schemas.openxmlformats.org/officeDocument/2006/math" xmlns:v="urn:schemas-microsoft-com:vml" xmlns:wp14="http://schemas.microsoft.com/office/word/2010/wordprocessingDrawing" xmlns:wp="http://schemas.openxmlformats.org/drawingml/2006/wordprocessingDrawing" xmlns:w10="urn:schemas-microsoft-com:office:word" xmlns:w="http://schemas.openxmlformats.org/wordprocessingml/2006/main" xmlns:w14="http://schemas.microsoft.com/office/word/2010/wordml" xmlns:w15="http://schemas.microsoft.com/office/word/2012/wordml" xmlns:w16cid="http://schemas.microsoft.com/office/word/2016/wordml/cid" xmlns:w16se="http://schemas.microsoft.com/office/word/2015/wordml/symex" xmlns:wpg="http://schemas.microsoft.com/office/word/2010/wordprocessingGroup" xmlns:wpi="http://schemas.microsoft.com/office/word/2010/wordprocessingInk" xmlns:wne="http://schemas.microsoft.com/office/word/2006/wordml" xmlns:wps="http://schemas.microsoft.com/office/word/2010/wordprocessingShape" mc:Ignorable="w14 w15 w16se w16cid wp14">
   <w:endnote w:type="separator" w:id="-1">
     <w:p>
       <w:r>
@@ -1452,7 +1132,7 @@
 </file>
 
 <file path=word/footer1.xml><?xml version="1.0" encoding="utf-8"?>
-<w:ftr xmlns:wpc="http://schemas.microsoft.com/office/word/2010/wordprocessingCanvas" xmlns:cx="http://schemas.microsoft.com/office/drawing/2014/chartex" xmlns:cx1="http://schemas.microsoft.com/office/drawing/2015/9/8/chartex" xmlns:mc="http://schemas.openxmlformats.org/markup-compatibility/2006" xmlns:o="urn:schemas-microsoft-com:office:office" xmlns:r="http://schemas.openxmlformats.org/officeDocument/2006/relationships" xmlns:m="http://schemas.openxmlformats.org/officeDocument/2006/math" xmlns:v="urn:schemas-microsoft-com:vml" xmlns:wp14="http://schemas.microsoft.com/office/word/2010/wordprocessingDrawing" xmlns:wp="http://schemas.openxmlformats.org/drawingml/2006/wordprocessingDrawing" xmlns:w10="urn:schemas-microsoft-com:office:word" xmlns:w="http://schemas.openxmlformats.org/wordprocessingml/2006/main" xmlns:w14="http://schemas.microsoft.com/office/word/2010/wordml" xmlns:w15="http://schemas.microsoft.com/office/word/2012/wordml" xmlns:w16se="http://schemas.microsoft.com/office/word/2015/wordml/symex" xmlns:wpg="http://schemas.microsoft.com/office/word/2010/wordprocessingGroup" xmlns:wpi="http://schemas.microsoft.com/office/word/2010/wordprocessingInk" xmlns:wne="http://schemas.microsoft.com/office/word/2006/wordml" xmlns:wps="http://schemas.microsoft.com/office/word/2010/wordprocessingShape" mc:Ignorable="w14 w15 w16se wp14">
+<w:ftr xmlns:wpc="http://schemas.microsoft.com/office/word/2010/wordprocessingCanvas" xmlns:cx="http://schemas.microsoft.com/office/drawing/2014/chartex" xmlns:cx1="http://schemas.microsoft.com/office/drawing/2015/9/8/chartex" xmlns:cx2="http://schemas.microsoft.com/office/drawing/2015/10/21/chartex" xmlns:cx3="http://schemas.microsoft.com/office/drawing/2016/5/9/chartex" xmlns:cx4="http://schemas.microsoft.com/office/drawing/2016/5/10/chartex" xmlns:cx5="http://schemas.microsoft.com/office/drawing/2016/5/11/chartex" xmlns:cx6="http://schemas.microsoft.com/office/drawing/2016/5/12/chartex" xmlns:cx7="http://schemas.microsoft.com/office/drawing/2016/5/13/chartex" xmlns:cx8="http://schemas.microsoft.com/office/drawing/2016/5/14/chartex" xmlns:mc="http://schemas.openxmlformats.org/markup-compatibility/2006" xmlns:aink="http://schemas.microsoft.com/office/drawing/2016/ink" xmlns:am3d="http://schemas.microsoft.com/office/drawing/2017/model3d" xmlns:o="urn:schemas-microsoft-com:office:office" xmlns:r="http://schemas.openxmlformats.org/officeDocument/2006/relationships" xmlns:m="http://schemas.openxmlformats.org/officeDocument/2006/math" xmlns:v="urn:schemas-microsoft-com:vml" xmlns:wp14="http://schemas.microsoft.com/office/word/2010/wordprocessingDrawing" xmlns:wp="http://schemas.openxmlformats.org/drawingml/2006/wordprocessingDrawing" xmlns:w10="urn:schemas-microsoft-com:office:word" xmlns:w="http://schemas.openxmlformats.org/wordprocessingml/2006/main" xmlns:w14="http://schemas.microsoft.com/office/word/2010/wordml" xmlns:w15="http://schemas.microsoft.com/office/word/2012/wordml" xmlns:w16cid="http://schemas.microsoft.com/office/word/2016/wordml/cid" xmlns:w16se="http://schemas.microsoft.com/office/word/2015/wordml/symex" xmlns:wpg="http://schemas.microsoft.com/office/word/2010/wordprocessingGroup" xmlns:wpi="http://schemas.microsoft.com/office/word/2010/wordprocessingInk" xmlns:wne="http://schemas.microsoft.com/office/word/2006/wordml" xmlns:wps="http://schemas.microsoft.com/office/word/2010/wordprocessingShape" mc:Ignorable="w14 w15 w16se w16cid wp14">
   <w:p>
     <w:pPr>
       <w:pStyle w:val="Footer"/>
@@ -1462,112 +1142,8 @@
   <w:p>
     <w:pPr>
       <w:pStyle w:val="Footer"/>
-    </w:pPr>
-    <w:r>
-      <w:rPr>
-        <w:sz w:val="12"/>
-        <w:szCs w:val="12"/>
-      </w:rPr>
-      <w:fldChar w:fldCharType="begin"/>
-    </w:r>
-    <w:r>
-      <w:rPr>
-        <w:sz w:val="12"/>
-        <w:szCs w:val="12"/>
-      </w:rPr>
-      <w:instrText xml:space="preserve">FILENAME  \* upper \p </w:instrText>
-    </w:r>
-    <w:r>
-      <w:rPr>
-        <w:sz w:val="12"/>
-        <w:szCs w:val="12"/>
-      </w:rPr>
-      <w:fldChar w:fldCharType="separate"/>
-    </w:r>
-    <w:r>
-      <w:rPr>
-        <w:noProof/>
-        <w:sz w:val="12"/>
-        <w:szCs w:val="12"/>
-      </w:rPr>
-      <w:t>S:\HOUSING\BRIEF\PROSE FORMS - MOTIONS\REGULAR PRO SE MOTIONS\X1- MOTION TO INTERVENE (WITH OPTIONAL REQUESTS FOR LEAVE TO TRANSFER AND DO DISCOVERY).DOC</w:t>
-    </w:r>
-    <w:r>
-      <w:rPr>
-        <w:sz w:val="12"/>
-        <w:szCs w:val="12"/>
-      </w:rPr>
-      <w:fldChar w:fldCharType="end"/>
-    </w:r>
-    <w:r>
-      <w:rPr>
-        <w:sz w:val="12"/>
-        <w:szCs w:val="12"/>
-      </w:rPr>
-      <w:t xml:space="preserve"> (1/01)</w:t>
-    </w:r>
-  </w:p>
-  <w:p>
-    <w:pPr>
-      <w:pStyle w:val="Footer"/>
-      <w:ind w:firstLine="6480"/>
-    </w:pPr>
-    <w:r>
-      <w:rPr>
-        <w:rFonts w:ascii="Courier" w:hAnsi="Courier" w:cs="Courier"/>
-      </w:rPr>
-      <w:t xml:space="preserve">    </w:t>
-    </w:r>
-    <w:r>
-      <w:rPr>
-        <w:sz w:val="16"/>
-        <w:szCs w:val="16"/>
-      </w:rPr>
-      <w:t>PRO SE FORM PREPARED BY</w:t>
-    </w:r>
-  </w:p>
-  <w:p>
-    <w:pPr>
-      <w:pStyle w:val="Footer"/>
-      <w:ind w:firstLine="6480"/>
-    </w:pPr>
-    <w:r>
-      <w:rPr>
-        <w:sz w:val="16"/>
-        <w:szCs w:val="16"/>
-      </w:rPr>
-      <w:t xml:space="preserve">GREATER </w:t>
-    </w:r>
-    <w:smartTag w:uri="urn:schemas-microsoft-com:office:smarttags" w:element="City">
-      <w:smartTag w:uri="urn:schemas-microsoft-com:office:smarttags" w:element="place">
-        <w:r>
-          <w:rPr>
-            <w:sz w:val="16"/>
-            <w:szCs w:val="16"/>
-          </w:rPr>
-          <w:t>BOSTON</w:t>
-        </w:r>
-      </w:smartTag>
-    </w:smartTag>
-    <w:r>
-      <w:rPr>
-        <w:sz w:val="16"/>
-        <w:szCs w:val="16"/>
-      </w:rPr>
-      <w:t xml:space="preserve"> LEGAL SERVICES</w:t>
-    </w:r>
-  </w:p>
-  <w:p>
-    <w:pPr>
-      <w:pStyle w:val="Footer"/>
       <w:jc w:val="center"/>
     </w:pPr>
-    <w:r>
-      <w:sym w:font="WP Phonetic" w:char="F02D"/>
-    </w:r>
-    <w:r>
-      <w:sym w:font="WP Phonetic" w:char="F020"/>
-    </w:r>
     <w:r>
       <w:fldChar w:fldCharType="begin"/>
     </w:r>
@@ -1589,9 +1165,6 @@
     <w:r>
       <w:sym w:font="WP Phonetic" w:char="F020"/>
     </w:r>
-    <w:r>
-      <w:sym w:font="WP Phonetic" w:char="F02D"/>
-    </w:r>
   </w:p>
   <w:p>
     <w:pPr>
@@ -1602,7 +1175,7 @@
 </file>
 
 <file path=word/footnotes.xml><?xml version="1.0" encoding="utf-8"?>
-<w:footnotes xmlns:wpc="http://schemas.microsoft.com/office/word/2010/wordprocessingCanvas" xmlns:cx="http://schemas.microsoft.com/office/drawing/2014/chartex" xmlns:cx1="http://schemas.microsoft.com/office/drawing/2015/9/8/chartex" xmlns:mc="http://schemas.openxmlformats.org/markup-compatibility/2006" xmlns:o="urn:schemas-microsoft-com:office:office" xmlns:r="http://schemas.openxmlformats.org/officeDocument/2006/relationships" xmlns:m="http://schemas.openxmlformats.org/officeDocument/2006/math" xmlns:v="urn:schemas-microsoft-com:vml" xmlns:wp14="http://schemas.microsoft.com/office/word/2010/wordprocessingDrawing" xmlns:wp="http://schemas.openxmlformats.org/drawingml/2006/wordprocessingDrawing" xmlns:w10="urn:schemas-microsoft-com:office:word" xmlns:w="http://schemas.openxmlformats.org/wordprocessingml/2006/main" xmlns:w14="http://schemas.microsoft.com/office/word/2010/wordml" xmlns:w15="http://schemas.microsoft.com/office/word/2012/wordml" xmlns:w16se="http://schemas.microsoft.com/office/word/2015/wordml/symex" xmlns:wpg="http://schemas.microsoft.com/office/word/2010/wordprocessingGroup" xmlns:wpi="http://schemas.microsoft.com/office/word/2010/wordprocessingInk" xmlns:wne="http://schemas.microsoft.com/office/word/2006/wordml" xmlns:wps="http://schemas.microsoft.com/office/word/2010/wordprocessingShape" mc:Ignorable="w14 w15 w16se wp14">
+<w:footnotes xmlns:wpc="http://schemas.microsoft.com/office/word/2010/wordprocessingCanvas" xmlns:cx="http://schemas.microsoft.com/office/drawing/2014/chartex" xmlns:cx1="http://schemas.microsoft.com/office/drawing/2015/9/8/chartex" xmlns:cx2="http://schemas.microsoft.com/office/drawing/2015/10/21/chartex" xmlns:cx3="http://schemas.microsoft.com/office/drawing/2016/5/9/chartex" xmlns:cx4="http://schemas.microsoft.com/office/drawing/2016/5/10/chartex" xmlns:cx5="http://schemas.microsoft.com/office/drawing/2016/5/11/chartex" xmlns:cx6="http://schemas.microsoft.com/office/drawing/2016/5/12/chartex" xmlns:cx7="http://schemas.microsoft.com/office/drawing/2016/5/13/chartex" xmlns:cx8="http://schemas.microsoft.com/office/drawing/2016/5/14/chartex" xmlns:mc="http://schemas.openxmlformats.org/markup-compatibility/2006" xmlns:aink="http://schemas.microsoft.com/office/drawing/2016/ink" xmlns:am3d="http://schemas.microsoft.com/office/drawing/2017/model3d" xmlns:o="urn:schemas-microsoft-com:office:office" xmlns:r="http://schemas.openxmlformats.org/officeDocument/2006/relationships" xmlns:m="http://schemas.openxmlformats.org/officeDocument/2006/math" xmlns:v="urn:schemas-microsoft-com:vml" xmlns:wp14="http://schemas.microsoft.com/office/word/2010/wordprocessingDrawing" xmlns:wp="http://schemas.openxmlformats.org/drawingml/2006/wordprocessingDrawing" xmlns:w10="urn:schemas-microsoft-com:office:word" xmlns:w="http://schemas.openxmlformats.org/wordprocessingml/2006/main" xmlns:w14="http://schemas.microsoft.com/office/word/2010/wordml" xmlns:w15="http://schemas.microsoft.com/office/word/2012/wordml" xmlns:w16cid="http://schemas.microsoft.com/office/word/2016/wordml/cid" xmlns:w16se="http://schemas.microsoft.com/office/word/2015/wordml/symex" xmlns:wpg="http://schemas.microsoft.com/office/word/2010/wordprocessingGroup" xmlns:wpi="http://schemas.microsoft.com/office/word/2010/wordprocessingInk" xmlns:wne="http://schemas.microsoft.com/office/word/2006/wordml" xmlns:wps="http://schemas.microsoft.com/office/word/2010/wordprocessingShape" mc:Ignorable="w14 w15 w16se w16cid wp14">
   <w:footnote w:type="separator" w:id="-1">
     <w:p>
       <w:r>
@@ -1621,7 +1194,7 @@
 </file>
 
 <file path=word/numbering.xml><?xml version="1.0" encoding="utf-8"?>
-<w:numbering xmlns:wpc="http://schemas.microsoft.com/office/word/2010/wordprocessingCanvas" xmlns:cx="http://schemas.microsoft.com/office/drawing/2014/chartex" xmlns:cx1="http://schemas.microsoft.com/office/drawing/2015/9/8/chartex" xmlns:mc="http://schemas.openxmlformats.org/markup-compatibility/2006" xmlns:o="urn:schemas-microsoft-com:office:office" xmlns:r="http://schemas.openxmlformats.org/officeDocument/2006/relationships" xmlns:m="http://schemas.openxmlformats.org/officeDocument/2006/math" xmlns:v="urn:schemas-microsoft-com:vml" xmlns:wp14="http://schemas.microsoft.com/office/word/2010/wordprocessingDrawing" xmlns:wp="http://schemas.openxmlformats.org/drawingml/2006/wordprocessingDrawing" xmlns:w10="urn:schemas-microsoft-com:office:word" xmlns:w="http://schemas.openxmlformats.org/wordprocessingml/2006/main" xmlns:w14="http://schemas.microsoft.com/office/word/2010/wordml" xmlns:w15="http://schemas.microsoft.com/office/word/2012/wordml" xmlns:w16se="http://schemas.microsoft.com/office/word/2015/wordml/symex" xmlns:wpg="http://schemas.microsoft.com/office/word/2010/wordprocessingGroup" xmlns:wpi="http://schemas.microsoft.com/office/word/2010/wordprocessingInk" xmlns:wne="http://schemas.microsoft.com/office/word/2006/wordml" xmlns:wps="http://schemas.microsoft.com/office/word/2010/wordprocessingShape" mc:Ignorable="w14 w15 w16se wp14">
+<w:numbering xmlns:wpc="http://schemas.microsoft.com/office/word/2010/wordprocessingCanvas" xmlns:cx="http://schemas.microsoft.com/office/drawing/2014/chartex" xmlns:cx1="http://schemas.microsoft.com/office/drawing/2015/9/8/chartex" xmlns:cx2="http://schemas.microsoft.com/office/drawing/2015/10/21/chartex" xmlns:cx3="http://schemas.microsoft.com/office/drawing/2016/5/9/chartex" xmlns:cx4="http://schemas.microsoft.com/office/drawing/2016/5/10/chartex" xmlns:cx5="http://schemas.microsoft.com/office/drawing/2016/5/11/chartex" xmlns:cx6="http://schemas.microsoft.com/office/drawing/2016/5/12/chartex" xmlns:cx7="http://schemas.microsoft.com/office/drawing/2016/5/13/chartex" xmlns:cx8="http://schemas.microsoft.com/office/drawing/2016/5/14/chartex" xmlns:mc="http://schemas.openxmlformats.org/markup-compatibility/2006" xmlns:aink="http://schemas.microsoft.com/office/drawing/2016/ink" xmlns:am3d="http://schemas.microsoft.com/office/drawing/2017/model3d" xmlns:o="urn:schemas-microsoft-com:office:office" xmlns:r="http://schemas.openxmlformats.org/officeDocument/2006/relationships" xmlns:m="http://schemas.openxmlformats.org/officeDocument/2006/math" xmlns:v="urn:schemas-microsoft-com:vml" xmlns:wp14="http://schemas.microsoft.com/office/word/2010/wordprocessingDrawing" xmlns:wp="http://schemas.openxmlformats.org/drawingml/2006/wordprocessingDrawing" xmlns:w10="urn:schemas-microsoft-com:office:word" xmlns:w="http://schemas.openxmlformats.org/wordprocessingml/2006/main" xmlns:w14="http://schemas.microsoft.com/office/word/2010/wordml" xmlns:w15="http://schemas.microsoft.com/office/word/2012/wordml" xmlns:w16cid="http://schemas.microsoft.com/office/word/2016/wordml/cid" xmlns:w16se="http://schemas.microsoft.com/office/word/2015/wordml/symex" xmlns:wpg="http://schemas.microsoft.com/office/word/2010/wordprocessingGroup" xmlns:wpi="http://schemas.microsoft.com/office/word/2010/wordprocessingInk" xmlns:wne="http://schemas.microsoft.com/office/word/2006/wordml" xmlns:wps="http://schemas.microsoft.com/office/word/2010/wordprocessingShape" mc:Ignorable="w14 w15 w16se w16cid wp14">
   <w:abstractNum w:abstractNumId="0" w15:restartNumberingAfterBreak="0">
     <w:nsid w:val="00000001"/>
     <w:multiLevelType w:val="multilevel"/>
@@ -1800,6 +1373,264 @@
     </w:lvl>
   </w:abstractNum>
   <w:abstractNum w:abstractNumId="3" w15:restartNumberingAfterBreak="0">
+    <w:nsid w:val="00141D89"/>
+    <w:multiLevelType w:val="hybridMultilevel"/>
+    <w:tmpl w:val="7B9C85B8"/>
+    <w:lvl w:ilvl="0" w:tplc="04090015">
+      <w:start w:val="1"/>
+      <w:numFmt w:val="upperLetter"/>
+      <w:lvlText w:val="%1."/>
+      <w:lvlJc w:val="left"/>
+      <w:pPr>
+        <w:ind w:left="720" w:hanging="360"/>
+      </w:pPr>
+    </w:lvl>
+    <w:lvl w:ilvl="1" w:tplc="04090019">
+      <w:start w:val="1"/>
+      <w:numFmt w:val="lowerLetter"/>
+      <w:lvlText w:val="%2."/>
+      <w:lvlJc w:val="left"/>
+      <w:pPr>
+        <w:ind w:left="1440" w:hanging="360"/>
+      </w:pPr>
+    </w:lvl>
+    <w:lvl w:ilvl="2" w:tplc="0409001B" w:tentative="1">
+      <w:start w:val="1"/>
+      <w:numFmt w:val="lowerRoman"/>
+      <w:lvlText w:val="%3."/>
+      <w:lvlJc w:val="right"/>
+      <w:pPr>
+        <w:ind w:left="2160" w:hanging="180"/>
+      </w:pPr>
+    </w:lvl>
+    <w:lvl w:ilvl="3" w:tplc="0409000F" w:tentative="1">
+      <w:start w:val="1"/>
+      <w:numFmt w:val="decimal"/>
+      <w:lvlText w:val="%4."/>
+      <w:lvlJc w:val="left"/>
+      <w:pPr>
+        <w:ind w:left="2880" w:hanging="360"/>
+      </w:pPr>
+    </w:lvl>
+    <w:lvl w:ilvl="4" w:tplc="04090019" w:tentative="1">
+      <w:start w:val="1"/>
+      <w:numFmt w:val="lowerLetter"/>
+      <w:lvlText w:val="%5."/>
+      <w:lvlJc w:val="left"/>
+      <w:pPr>
+        <w:ind w:left="3600" w:hanging="360"/>
+      </w:pPr>
+    </w:lvl>
+    <w:lvl w:ilvl="5" w:tplc="0409001B" w:tentative="1">
+      <w:start w:val="1"/>
+      <w:numFmt w:val="lowerRoman"/>
+      <w:lvlText w:val="%6."/>
+      <w:lvlJc w:val="right"/>
+      <w:pPr>
+        <w:ind w:left="4320" w:hanging="180"/>
+      </w:pPr>
+    </w:lvl>
+    <w:lvl w:ilvl="6" w:tplc="0409000F" w:tentative="1">
+      <w:start w:val="1"/>
+      <w:numFmt w:val="decimal"/>
+      <w:lvlText w:val="%7."/>
+      <w:lvlJc w:val="left"/>
+      <w:pPr>
+        <w:ind w:left="5040" w:hanging="360"/>
+      </w:pPr>
+    </w:lvl>
+    <w:lvl w:ilvl="7" w:tplc="04090019" w:tentative="1">
+      <w:start w:val="1"/>
+      <w:numFmt w:val="lowerLetter"/>
+      <w:lvlText w:val="%8."/>
+      <w:lvlJc w:val="left"/>
+      <w:pPr>
+        <w:ind w:left="5760" w:hanging="360"/>
+      </w:pPr>
+    </w:lvl>
+    <w:lvl w:ilvl="8" w:tplc="0409001B" w:tentative="1">
+      <w:start w:val="1"/>
+      <w:numFmt w:val="lowerRoman"/>
+      <w:lvlText w:val="%9."/>
+      <w:lvlJc w:val="right"/>
+      <w:pPr>
+        <w:ind w:left="6480" w:hanging="180"/>
+      </w:pPr>
+    </w:lvl>
+  </w:abstractNum>
+  <w:abstractNum w:abstractNumId="4" w15:restartNumberingAfterBreak="0">
+    <w:nsid w:val="085F5D26"/>
+    <w:multiLevelType w:val="hybridMultilevel"/>
+    <w:tmpl w:val="76EEE700"/>
+    <w:lvl w:ilvl="0" w:tplc="04090015">
+      <w:start w:val="1"/>
+      <w:numFmt w:val="upperLetter"/>
+      <w:lvlText w:val="%1."/>
+      <w:lvlJc w:val="left"/>
+      <w:pPr>
+        <w:ind w:left="720" w:hanging="360"/>
+      </w:pPr>
+    </w:lvl>
+    <w:lvl w:ilvl="1" w:tplc="04090019">
+      <w:start w:val="1"/>
+      <w:numFmt w:val="lowerLetter"/>
+      <w:lvlText w:val="%2."/>
+      <w:lvlJc w:val="left"/>
+      <w:pPr>
+        <w:ind w:left="1440" w:hanging="360"/>
+      </w:pPr>
+    </w:lvl>
+    <w:lvl w:ilvl="2" w:tplc="0409001B" w:tentative="1">
+      <w:start w:val="1"/>
+      <w:numFmt w:val="lowerRoman"/>
+      <w:lvlText w:val="%3."/>
+      <w:lvlJc w:val="right"/>
+      <w:pPr>
+        <w:ind w:left="2160" w:hanging="180"/>
+      </w:pPr>
+    </w:lvl>
+    <w:lvl w:ilvl="3" w:tplc="0409000F" w:tentative="1">
+      <w:start w:val="1"/>
+      <w:numFmt w:val="decimal"/>
+      <w:lvlText w:val="%4."/>
+      <w:lvlJc w:val="left"/>
+      <w:pPr>
+        <w:ind w:left="2880" w:hanging="360"/>
+      </w:pPr>
+    </w:lvl>
+    <w:lvl w:ilvl="4" w:tplc="04090019" w:tentative="1">
+      <w:start w:val="1"/>
+      <w:numFmt w:val="lowerLetter"/>
+      <w:lvlText w:val="%5."/>
+      <w:lvlJc w:val="left"/>
+      <w:pPr>
+        <w:ind w:left="3600" w:hanging="360"/>
+      </w:pPr>
+    </w:lvl>
+    <w:lvl w:ilvl="5" w:tplc="0409001B" w:tentative="1">
+      <w:start w:val="1"/>
+      <w:numFmt w:val="lowerRoman"/>
+      <w:lvlText w:val="%6."/>
+      <w:lvlJc w:val="right"/>
+      <w:pPr>
+        <w:ind w:left="4320" w:hanging="180"/>
+      </w:pPr>
+    </w:lvl>
+    <w:lvl w:ilvl="6" w:tplc="0409000F" w:tentative="1">
+      <w:start w:val="1"/>
+      <w:numFmt w:val="decimal"/>
+      <w:lvlText w:val="%7."/>
+      <w:lvlJc w:val="left"/>
+      <w:pPr>
+        <w:ind w:left="5040" w:hanging="360"/>
+      </w:pPr>
+    </w:lvl>
+    <w:lvl w:ilvl="7" w:tplc="04090019" w:tentative="1">
+      <w:start w:val="1"/>
+      <w:numFmt w:val="lowerLetter"/>
+      <w:lvlText w:val="%8."/>
+      <w:lvlJc w:val="left"/>
+      <w:pPr>
+        <w:ind w:left="5760" w:hanging="360"/>
+      </w:pPr>
+    </w:lvl>
+    <w:lvl w:ilvl="8" w:tplc="0409001B" w:tentative="1">
+      <w:start w:val="1"/>
+      <w:numFmt w:val="lowerRoman"/>
+      <w:lvlText w:val="%9."/>
+      <w:lvlJc w:val="right"/>
+      <w:pPr>
+        <w:ind w:left="6480" w:hanging="180"/>
+      </w:pPr>
+    </w:lvl>
+  </w:abstractNum>
+  <w:abstractNum w:abstractNumId="5" w15:restartNumberingAfterBreak="0">
+    <w:nsid w:val="0A4A7ADC"/>
+    <w:multiLevelType w:val="hybridMultilevel"/>
+    <w:tmpl w:val="15ACB9A8"/>
+    <w:lvl w:ilvl="0" w:tplc="04090015">
+      <w:start w:val="1"/>
+      <w:numFmt w:val="upperLetter"/>
+      <w:lvlText w:val="%1."/>
+      <w:lvlJc w:val="left"/>
+      <w:pPr>
+        <w:ind w:left="720" w:hanging="360"/>
+      </w:pPr>
+    </w:lvl>
+    <w:lvl w:ilvl="1" w:tplc="04090019">
+      <w:start w:val="1"/>
+      <w:numFmt w:val="lowerLetter"/>
+      <w:lvlText w:val="%2."/>
+      <w:lvlJc w:val="left"/>
+      <w:pPr>
+        <w:ind w:left="1440" w:hanging="360"/>
+      </w:pPr>
+    </w:lvl>
+    <w:lvl w:ilvl="2" w:tplc="0409001B" w:tentative="1">
+      <w:start w:val="1"/>
+      <w:numFmt w:val="lowerRoman"/>
+      <w:lvlText w:val="%3."/>
+      <w:lvlJc w:val="right"/>
+      <w:pPr>
+        <w:ind w:left="2160" w:hanging="180"/>
+      </w:pPr>
+    </w:lvl>
+    <w:lvl w:ilvl="3" w:tplc="0409000F" w:tentative="1">
+      <w:start w:val="1"/>
+      <w:numFmt w:val="decimal"/>
+      <w:lvlText w:val="%4."/>
+      <w:lvlJc w:val="left"/>
+      <w:pPr>
+        <w:ind w:left="2880" w:hanging="360"/>
+      </w:pPr>
+    </w:lvl>
+    <w:lvl w:ilvl="4" w:tplc="04090019" w:tentative="1">
+      <w:start w:val="1"/>
+      <w:numFmt w:val="lowerLetter"/>
+      <w:lvlText w:val="%5."/>
+      <w:lvlJc w:val="left"/>
+      <w:pPr>
+        <w:ind w:left="3600" w:hanging="360"/>
+      </w:pPr>
+    </w:lvl>
+    <w:lvl w:ilvl="5" w:tplc="0409001B" w:tentative="1">
+      <w:start w:val="1"/>
+      <w:numFmt w:val="lowerRoman"/>
+      <w:lvlText w:val="%6."/>
+      <w:lvlJc w:val="right"/>
+      <w:pPr>
+        <w:ind w:left="4320" w:hanging="180"/>
+      </w:pPr>
+    </w:lvl>
+    <w:lvl w:ilvl="6" w:tplc="0409000F" w:tentative="1">
+      <w:start w:val="1"/>
+      <w:numFmt w:val="decimal"/>
+      <w:lvlText w:val="%7."/>
+      <w:lvlJc w:val="left"/>
+      <w:pPr>
+        <w:ind w:left="5040" w:hanging="360"/>
+      </w:pPr>
+    </w:lvl>
+    <w:lvl w:ilvl="7" w:tplc="04090019" w:tentative="1">
+      <w:start w:val="1"/>
+      <w:numFmt w:val="lowerLetter"/>
+      <w:lvlText w:val="%8."/>
+      <w:lvlJc w:val="left"/>
+      <w:pPr>
+        <w:ind w:left="5760" w:hanging="360"/>
+      </w:pPr>
+    </w:lvl>
+    <w:lvl w:ilvl="8" w:tplc="0409001B" w:tentative="1">
+      <w:start w:val="1"/>
+      <w:numFmt w:val="lowerRoman"/>
+      <w:lvlText w:val="%9."/>
+      <w:lvlJc w:val="right"/>
+      <w:pPr>
+        <w:ind w:left="6480" w:hanging="180"/>
+      </w:pPr>
+    </w:lvl>
+  </w:abstractNum>
+  <w:abstractNum w:abstractNumId="6" w15:restartNumberingAfterBreak="0">
     <w:nsid w:val="123235B7"/>
     <w:multiLevelType w:val="multilevel"/>
     <w:tmpl w:val="F1AE6878"/>
@@ -1970,13 +1801,22 @@
     <w:abstractNumId w:val="2"/>
   </w:num>
   <w:num w:numId="3">
+    <w:abstractNumId w:val="6"/>
+  </w:num>
+  <w:num w:numId="4">
+    <w:abstractNumId w:val="4"/>
+  </w:num>
+  <w:num w:numId="5">
+    <w:abstractNumId w:val="5"/>
+  </w:num>
+  <w:num w:numId="6">
     <w:abstractNumId w:val="3"/>
   </w:num>
 </w:numbering>
 </file>
 
 <file path=word/styles.xml><?xml version="1.0" encoding="utf-8"?>
-<w:styles xmlns:mc="http://schemas.openxmlformats.org/markup-compatibility/2006" xmlns:r="http://schemas.openxmlformats.org/officeDocument/2006/relationships" xmlns:w="http://schemas.openxmlformats.org/wordprocessingml/2006/main" xmlns:w14="http://schemas.microsoft.com/office/word/2010/wordml" xmlns:w15="http://schemas.microsoft.com/office/word/2012/wordml" xmlns:w16se="http://schemas.microsoft.com/office/word/2015/wordml/symex" mc:Ignorable="w14 w15 w16se">
+<w:styles xmlns:mc="http://schemas.openxmlformats.org/markup-compatibility/2006" xmlns:r="http://schemas.openxmlformats.org/officeDocument/2006/relationships" xmlns:w="http://schemas.openxmlformats.org/wordprocessingml/2006/main" xmlns:w14="http://schemas.microsoft.com/office/word/2010/wordml" xmlns:w15="http://schemas.microsoft.com/office/word/2012/wordml" xmlns:w16cid="http://schemas.microsoft.com/office/word/2016/wordml/cid" xmlns:w16se="http://schemas.microsoft.com/office/word/2015/wordml/symex" mc:Ignorable="w14 w15 w16se w16cid">
   <w:docDefaults>
     <w:rPrDefault>
       <w:rPr>
@@ -1986,7 +1826,7 @@
     </w:rPrDefault>
     <w:pPrDefault/>
   </w:docDefaults>
-  <w:latentStyles w:defLockedState="0" w:defUIPriority="0" w:defSemiHidden="0" w:defUnhideWhenUsed="0" w:defQFormat="0" w:count="371">
+  <w:latentStyles w:defLockedState="0" w:defUIPriority="0" w:defSemiHidden="0" w:defUnhideWhenUsed="0" w:defQFormat="0" w:count="375">
     <w:lsdException w:name="Normal" w:qFormat="1"/>
     <w:lsdException w:name="heading 1" w:qFormat="1"/>
     <w:lsdException w:name="heading 2" w:qFormat="1"/>
@@ -2002,6 +1842,55 @@
     <w:lsdException w:name="Subtitle" w:qFormat="1"/>
     <w:lsdException w:name="Strong" w:qFormat="1"/>
     <w:lsdException w:name="Emphasis" w:qFormat="1"/>
+    <w:lsdException w:name="HTML Preformatted" w:semiHidden="1" w:unhideWhenUsed="1"/>
+    <w:lsdException w:name="Normal Table" w:semiHidden="1" w:unhideWhenUsed="1"/>
+    <w:lsdException w:name="No List" w:semiHidden="1" w:unhideWhenUsed="1"/>
+    <w:lsdException w:name="Outline List 1" w:semiHidden="1" w:unhideWhenUsed="1"/>
+    <w:lsdException w:name="Outline List 2" w:semiHidden="1" w:unhideWhenUsed="1"/>
+    <w:lsdException w:name="Outline List 3" w:semiHidden="1" w:unhideWhenUsed="1"/>
+    <w:lsdException w:name="Table Simple 1" w:semiHidden="1" w:unhideWhenUsed="1"/>
+    <w:lsdException w:name="Table Simple 2" w:semiHidden="1" w:unhideWhenUsed="1"/>
+    <w:lsdException w:name="Table Simple 3" w:semiHidden="1" w:unhideWhenUsed="1"/>
+    <w:lsdException w:name="Table Classic 1" w:semiHidden="1" w:unhideWhenUsed="1"/>
+    <w:lsdException w:name="Table Classic 2" w:semiHidden="1" w:unhideWhenUsed="1"/>
+    <w:lsdException w:name="Table Classic 3" w:semiHidden="1" w:unhideWhenUsed="1"/>
+    <w:lsdException w:name="Table Classic 4" w:semiHidden="1" w:unhideWhenUsed="1"/>
+    <w:lsdException w:name="Table Colorful 1" w:semiHidden="1" w:unhideWhenUsed="1"/>
+    <w:lsdException w:name="Table Colorful 2" w:semiHidden="1" w:unhideWhenUsed="1"/>
+    <w:lsdException w:name="Table Colorful 3" w:semiHidden="1" w:unhideWhenUsed="1"/>
+    <w:lsdException w:name="Table Columns 1" w:semiHidden="1" w:unhideWhenUsed="1"/>
+    <w:lsdException w:name="Table Columns 2" w:semiHidden="1" w:unhideWhenUsed="1"/>
+    <w:lsdException w:name="Table Columns 3" w:semiHidden="1" w:unhideWhenUsed="1"/>
+    <w:lsdException w:name="Table Columns 4" w:semiHidden="1" w:unhideWhenUsed="1"/>
+    <w:lsdException w:name="Table Columns 5" w:semiHidden="1" w:unhideWhenUsed="1"/>
+    <w:lsdException w:name="Table Grid 1" w:semiHidden="1" w:unhideWhenUsed="1"/>
+    <w:lsdException w:name="Table Grid 2" w:semiHidden="1" w:unhideWhenUsed="1"/>
+    <w:lsdException w:name="Table Grid 3" w:semiHidden="1" w:unhideWhenUsed="1"/>
+    <w:lsdException w:name="Table Grid 4" w:semiHidden="1" w:unhideWhenUsed="1"/>
+    <w:lsdException w:name="Table Grid 5" w:semiHidden="1" w:unhideWhenUsed="1"/>
+    <w:lsdException w:name="Table Grid 6" w:semiHidden="1" w:unhideWhenUsed="1"/>
+    <w:lsdException w:name="Table Grid 7" w:semiHidden="1" w:unhideWhenUsed="1"/>
+    <w:lsdException w:name="Table Grid 8" w:semiHidden="1" w:unhideWhenUsed="1"/>
+    <w:lsdException w:name="Table List 1" w:semiHidden="1" w:unhideWhenUsed="1"/>
+    <w:lsdException w:name="Table List 2" w:semiHidden="1" w:unhideWhenUsed="1"/>
+    <w:lsdException w:name="Table List 3" w:semiHidden="1" w:unhideWhenUsed="1"/>
+    <w:lsdException w:name="Table List 4" w:semiHidden="1" w:unhideWhenUsed="1"/>
+    <w:lsdException w:name="Table List 5" w:semiHidden="1" w:unhideWhenUsed="1"/>
+    <w:lsdException w:name="Table List 6" w:semiHidden="1" w:unhideWhenUsed="1"/>
+    <w:lsdException w:name="Table List 7" w:semiHidden="1" w:unhideWhenUsed="1"/>
+    <w:lsdException w:name="Table List 8" w:semiHidden="1" w:unhideWhenUsed="1"/>
+    <w:lsdException w:name="Table 3D effects 1" w:semiHidden="1" w:unhideWhenUsed="1"/>
+    <w:lsdException w:name="Table 3D effects 2" w:semiHidden="1" w:unhideWhenUsed="1"/>
+    <w:lsdException w:name="Table 3D effects 3" w:semiHidden="1" w:unhideWhenUsed="1"/>
+    <w:lsdException w:name="Table Contemporary" w:semiHidden="1" w:unhideWhenUsed="1"/>
+    <w:lsdException w:name="Table Elegant" w:semiHidden="1" w:unhideWhenUsed="1"/>
+    <w:lsdException w:name="Table Professional" w:semiHidden="1" w:unhideWhenUsed="1"/>
+    <w:lsdException w:name="Table Subtle 1" w:semiHidden="1" w:unhideWhenUsed="1"/>
+    <w:lsdException w:name="Table Subtle 2" w:semiHidden="1" w:unhideWhenUsed="1"/>
+    <w:lsdException w:name="Table Web 1" w:semiHidden="1" w:unhideWhenUsed="1"/>
+    <w:lsdException w:name="Table Web 2" w:semiHidden="1" w:unhideWhenUsed="1"/>
+    <w:lsdException w:name="Table Web 3" w:semiHidden="1" w:unhideWhenUsed="1"/>
+    <w:lsdException w:name="Table Theme" w:semiHidden="1" w:unhideWhenUsed="1"/>
     <w:lsdException w:name="Placeholder Text" w:semiHidden="1" w:uiPriority="99"/>
     <w:lsdException w:name="No Spacing" w:uiPriority="1" w:qFormat="1"/>
     <w:lsdException w:name="Light Shading" w:uiPriority="60"/>
@@ -2217,6 +2106,10 @@
     <w:lsdException w:name="List Table 5 Dark Accent 6" w:uiPriority="50"/>
     <w:lsdException w:name="List Table 6 Colorful Accent 6" w:uiPriority="51"/>
     <w:lsdException w:name="List Table 7 Colorful Accent 6" w:uiPriority="52"/>
+    <w:lsdException w:name="Mention" w:semiHidden="1" w:uiPriority="99" w:unhideWhenUsed="1"/>
+    <w:lsdException w:name="Smart Hyperlink" w:semiHidden="1" w:uiPriority="99" w:unhideWhenUsed="1"/>
+    <w:lsdException w:name="Hashtag" w:semiHidden="1" w:uiPriority="99" w:unhideWhenUsed="1"/>
+    <w:lsdException w:name="Unresolved Mention" w:semiHidden="1" w:uiPriority="99" w:unhideWhenUsed="1"/>
   </w:latentStyles>
   <w:style w:type="paragraph" w:default="1" w:styleId="Normal">
     <w:name w:val="Normal"/>
@@ -2379,11 +2272,15 @@
   </w:style>
   <w:style w:type="character" w:default="1" w:styleId="DefaultParagraphFont">
     <w:name w:val="Default Paragraph Font"/>
+    <w:uiPriority w:val="1"/>
     <w:semiHidden/>
+    <w:unhideWhenUsed/>
   </w:style>
   <w:style w:type="table" w:default="1" w:styleId="TableNormal">
     <w:name w:val="Normal Table"/>
+    <w:uiPriority w:val="99"/>
     <w:semiHidden/>
+    <w:unhideWhenUsed/>
     <w:tblPr>
       <w:tblInd w:w="0" w:type="dxa"/>
       <w:tblCellMar>
@@ -2396,7 +2293,9 @@
   </w:style>
   <w:style w:type="numbering" w:default="1" w:styleId="NoList">
     <w:name w:val="No List"/>
+    <w:uiPriority w:val="99"/>
     <w:semiHidden/>
+    <w:unhideWhenUsed/>
   </w:style>
   <w:style w:type="character" w:styleId="FootnoteReference">
     <w:name w:val="footnote reference"/>
@@ -2463,6 +2362,17 @@
     <w:rPr>
       <w:rFonts w:ascii="Courier New" w:hAnsi="Courier New" w:cs="Courier New"/>
     </w:rPr>
+  </w:style>
+  <w:style w:type="paragraph" w:styleId="ListParagraph">
+    <w:name w:val="List Paragraph"/>
+    <w:basedOn w:val="Normal"/>
+    <w:uiPriority w:val="34"/>
+    <w:qFormat/>
+    <w:rsid w:val="00A541E0"/>
+    <w:pPr>
+      <w:ind w:left="720"/>
+      <w:contextualSpacing/>
+    </w:pPr>
   </w:style>
 </w:styles>
 </file>
@@ -2726,4 +2636,22 @@
     </a:ext>
   </a:extLst>
 </a:theme>
+</file>
+
+<file path=word/webextensions/taskpanes.xml><?xml version="1.0" encoding="utf-8"?>
+<wetp:taskpanes xmlns:wetp="http://schemas.microsoft.com/office/webextensions/taskpanes/2010/11">
+  <wetp:taskpane dockstate="right" visibility="0" width="438" row="2">
+    <wetp:webextensionref xmlns:r="http://schemas.openxmlformats.org/officeDocument/2006/relationships" r:id="rId1"/>
+  </wetp:taskpane>
+</wetp:taskpanes>
+</file>
+
+<file path=word/webextensions/webextension1.xml><?xml version="1.0" encoding="utf-8"?>
+<we:webextension xmlns:we="http://schemas.microsoft.com/office/webextensions/webextension/2010/11" id="{F880A65F-8D30-4DAE-8318-64F1C591DF78}">
+  <we:reference id="1343d7cb-1432-460a-852f-699f4e76da37" version="1.0.1.1" store="\\localhost\Word add-in testing" storeType="Filesystem"/>
+  <we:alternateReferences/>
+  <we:properties/>
+  <we:bindings/>
+  <we:snapshot xmlns:r="http://schemas.openxmlformats.org/officeDocument/2006/relationships"/>
+</we:webextension>
 </file>
</xml_diff>